<commit_message>
Finish Design on Register Page and added icons
</commit_message>
<xml_diff>
--- a/ExternalDocument.docx
+++ b/ExternalDocument.docx
@@ -1,6 +1,6 @@
 
 <file path=word/document.xml><?xml version="1.0" encoding="utf-8"?>
-<w:document xmlns:wpc="http://schemas.microsoft.com/office/word/2010/wordprocessingCanvas" xmlns:cx="http://schemas.microsoft.com/office/drawing/2014/chartex" xmlns:cx1="http://schemas.microsoft.com/office/drawing/2015/9/8/chartex" xmlns:cx2="http://schemas.microsoft.com/office/drawing/2015/10/21/chartex" xmlns:mc="http://schemas.openxmlformats.org/markup-compatibility/2006" xmlns:o="urn:schemas-microsoft-com:office:office" xmlns:r="http://schemas.openxmlformats.org/officeDocument/2006/relationships" xmlns:m="http://schemas.openxmlformats.org/officeDocument/2006/math" xmlns:v="urn:schemas-microsoft-com:vml" xmlns:wp14="http://schemas.microsoft.com/office/word/2010/wordprocessingDrawing" xmlns:wp="http://schemas.openxmlformats.org/drawingml/2006/wordprocessingDrawing" xmlns:w10="urn:schemas-microsoft-com:office:word" xmlns:w="http://schemas.openxmlformats.org/wordprocessingml/2006/main" xmlns:w14="http://schemas.microsoft.com/office/word/2010/wordml" xmlns:w15="http://schemas.microsoft.com/office/word/2012/wordml" xmlns:w16se="http://schemas.microsoft.com/office/word/2015/wordml/symex" xmlns:wpg="http://schemas.microsoft.com/office/word/2010/wordprocessingGroup" xmlns:wpi="http://schemas.microsoft.com/office/word/2010/wordprocessingInk" xmlns:wne="http://schemas.microsoft.com/office/word/2006/wordml" xmlns:wps="http://schemas.microsoft.com/office/word/2010/wordprocessingShape" mc:Ignorable="w14 w15 w16se wp14">
+<w:document xmlns:wpc="http://schemas.microsoft.com/office/word/2010/wordprocessingCanvas" xmlns:cx="http://schemas.microsoft.com/office/drawing/2014/chartex" xmlns:mc="http://schemas.openxmlformats.org/markup-compatibility/2006" xmlns:o="urn:schemas-microsoft-com:office:office" xmlns:r="http://schemas.openxmlformats.org/officeDocument/2006/relationships" xmlns:m="http://schemas.openxmlformats.org/officeDocument/2006/math" xmlns:v="urn:schemas-microsoft-com:vml" xmlns:wp14="http://schemas.microsoft.com/office/word/2010/wordprocessingDrawing" xmlns:wp="http://schemas.openxmlformats.org/drawingml/2006/wordprocessingDrawing" xmlns:w10="urn:schemas-microsoft-com:office:word" xmlns:w="http://schemas.openxmlformats.org/wordprocessingml/2006/main" xmlns:w14="http://schemas.microsoft.com/office/word/2010/wordml" xmlns:w15="http://schemas.microsoft.com/office/word/2012/wordml" xmlns:w16se="http://schemas.microsoft.com/office/word/2015/wordml/symex" xmlns:wpg="http://schemas.microsoft.com/office/word/2010/wordprocessingGroup" xmlns:wpi="http://schemas.microsoft.com/office/word/2010/wordprocessingInk" xmlns:wne="http://schemas.microsoft.com/office/word/2006/wordml" xmlns:wps="http://schemas.microsoft.com/office/word/2010/wordprocessingShape" mc:Ignorable="w14 w15 w16se wp14">
   <w:background w:color="FFFFFF" w:themeColor="background1"/>
   <w:body>
     <w:sdt>
@@ -151,7 +151,7 @@
                 <w:r>
                   <w:rPr>
                     <w:noProof/>
-                    <w:lang w:eastAsia="en-CA"/>
+                    <w:lang w:val="en-029" w:eastAsia="en-029"/>
                   </w:rPr>
                   <mc:AlternateContent>
                     <mc:Choice Requires="wps">
@@ -233,7 +233,7 @@
                                             <v:path o:extrusionok="f" gradientshapeok="t" o:connecttype="rect"/>
                                             <o:lock v:ext="edit" aspectratio="t"/>
                                           </v:shapetype>
-                                          <v:shape id="_x0000_i1045" type="#_x0000_t75" style="width:79.05pt;height:38.25pt">
+                                          <v:shape id="_x0000_i1026" type="#_x0000_t75" style="width:79.05pt;height:38.25pt" o:ole="">
                                             <v:imagedata r:id="rId12" o:title="combine_logo"/>
                                           </v:shape>
                                         </w:pict>
@@ -280,7 +280,7 @@
                                     <w:szCs w:val="28"/>
                                   </w:rPr>
                                   <w:pict>
-                                    <v:shape id="_x0000_i1045" type="#_x0000_t75" style="width:79.05pt;height:38.25pt">
+                                    <v:shape id="_x0000_i1026" type="#_x0000_t75" style="width:79.05pt;height:38.25pt" o:ole="">
                                       <v:imagedata r:id="rId12" o:title="combine_logo"/>
                                     </v:shape>
                                   </w:pict>
@@ -775,6 +775,71 @@
     <w:p>
       <w:pPr>
         <w:pStyle w:val="ListParagraph"/>
+        <w:rPr>
+          <w:b/>
+          <w:sz w:val="24"/>
+          <w:szCs w:val="24"/>
+        </w:rPr>
+      </w:pPr>
+      <w:r>
+        <w:rPr>
+          <w:b/>
+          <w:sz w:val="24"/>
+          <w:szCs w:val="24"/>
+        </w:rPr>
+        <w:t>Main page</w:t>
+      </w:r>
+    </w:p>
+    <w:p>
+      <w:pPr>
+        <w:pStyle w:val="ListParagraph"/>
+      </w:pPr>
+      <w:r>
+        <w:object w:dxaOrig="11221" w:dyaOrig="8580">
+          <v:shape id="_x0000_i1027" type="#_x0000_t75" style="width:467.9pt;height:357.8pt" o:ole="">
+            <v:imagedata r:id="rId13" o:title=""/>
+          </v:shape>
+          <o:OLEObject Type="Embed" ProgID="Visio.Drawing.15" ShapeID="_x0000_i1027" DrawAspect="Content" ObjectID="_1537301008" r:id="rId14"/>
+        </w:object>
+      </w:r>
+    </w:p>
+    <w:p>
+      <w:pPr>
+        <w:pStyle w:val="ListParagraph"/>
+        <w:rPr>
+          <w:b/>
+        </w:rPr>
+      </w:pPr>
+      <w:r>
+        <w:rPr>
+          <w:b/>
+        </w:rPr>
+        <w:t>Register page</w:t>
+      </w:r>
+    </w:p>
+    <w:p>
+      <w:pPr>
+        <w:pStyle w:val="ListParagraph"/>
+        <w:rPr>
+          <w:b/>
+          <w:sz w:val="24"/>
+          <w:szCs w:val="24"/>
+        </w:rPr>
+      </w:pPr>
+      <w:r>
+        <w:object w:dxaOrig="11221" w:dyaOrig="8641">
+          <v:shape id="_x0000_i1029" type="#_x0000_t75" style="width:467.9pt;height:360.35pt" o:ole="">
+            <v:imagedata r:id="rId15" o:title=""/>
+          </v:shape>
+          <o:OLEObject Type="Embed" ProgID="Visio.Drawing.15" ShapeID="_x0000_i1029" DrawAspect="Content" ObjectID="_1537301009" r:id="rId16"/>
+        </w:object>
+      </w:r>
+      <w:bookmarkStart w:id="0" w:name="_GoBack"/>
+      <w:bookmarkEnd w:id="0"/>
+    </w:p>
+    <w:p>
+      <w:pPr>
+        <w:pStyle w:val="ListParagraph"/>
         <w:numPr>
           <w:ilvl w:val="0"/>
           <w:numId w:val="3"/>
@@ -791,24 +856,14 @@
           <w:sz w:val="24"/>
           <w:szCs w:val="24"/>
         </w:rPr>
-        <w:t>Screen capt</w:t>
-      </w:r>
-      <w:bookmarkStart w:id="0" w:name="_GoBack"/>
-      <w:bookmarkEnd w:id="0"/>
-      <w:r>
-        <w:rPr>
-          <w:b/>
-          <w:sz w:val="24"/>
-          <w:szCs w:val="24"/>
-        </w:rPr>
-        <w:t>ure</w:t>
+        <w:t>Screen capture</w:t>
       </w:r>
     </w:p>
     <w:sectPr>
-      <w:headerReference w:type="even" r:id="rId13"/>
-      <w:headerReference w:type="default" r:id="rId14"/>
-      <w:footerReference w:type="even" r:id="rId15"/>
-      <w:footerReference w:type="default" r:id="rId16"/>
+      <w:headerReference w:type="even" r:id="rId17"/>
+      <w:headerReference w:type="default" r:id="rId18"/>
+      <w:footerReference w:type="even" r:id="rId19"/>
+      <w:footerReference w:type="default" r:id="rId20"/>
       <w:pgSz w:w="12240" w:h="15840"/>
       <w:pgMar w:top="1440" w:right="1440" w:bottom="1440" w:left="1440" w:header="720" w:footer="720" w:gutter="0"/>
       <w:pgBorders w:offsetFrom="page">
@@ -826,7 +881,7 @@
 </file>
 
 <file path=word/endnotes.xml><?xml version="1.0" encoding="utf-8"?>
-<w:endnotes xmlns:wpc="http://schemas.microsoft.com/office/word/2010/wordprocessingCanvas" xmlns:cx="http://schemas.microsoft.com/office/drawing/2014/chartex" xmlns:cx1="http://schemas.microsoft.com/office/drawing/2015/9/8/chartex" xmlns:cx2="http://schemas.microsoft.com/office/drawing/2015/10/21/chartex" xmlns:mc="http://schemas.openxmlformats.org/markup-compatibility/2006" xmlns:o="urn:schemas-microsoft-com:office:office" xmlns:r="http://schemas.openxmlformats.org/officeDocument/2006/relationships" xmlns:m="http://schemas.openxmlformats.org/officeDocument/2006/math" xmlns:v="urn:schemas-microsoft-com:vml" xmlns:wp14="http://schemas.microsoft.com/office/word/2010/wordprocessingDrawing" xmlns:wp="http://schemas.openxmlformats.org/drawingml/2006/wordprocessingDrawing" xmlns:w10="urn:schemas-microsoft-com:office:word" xmlns:w="http://schemas.openxmlformats.org/wordprocessingml/2006/main" xmlns:w14="http://schemas.microsoft.com/office/word/2010/wordml" xmlns:w15="http://schemas.microsoft.com/office/word/2012/wordml" xmlns:w16se="http://schemas.microsoft.com/office/word/2015/wordml/symex" xmlns:wpg="http://schemas.microsoft.com/office/word/2010/wordprocessingGroup" xmlns:wpi="http://schemas.microsoft.com/office/word/2010/wordprocessingInk" xmlns:wne="http://schemas.microsoft.com/office/word/2006/wordml" xmlns:wps="http://schemas.microsoft.com/office/word/2010/wordprocessingShape" mc:Ignorable="w14 w15 w16se wp14">
+<w:endnotes xmlns:wpc="http://schemas.microsoft.com/office/word/2010/wordprocessingCanvas" xmlns:cx="http://schemas.microsoft.com/office/drawing/2014/chartex" xmlns:mc="http://schemas.openxmlformats.org/markup-compatibility/2006" xmlns:o="urn:schemas-microsoft-com:office:office" xmlns:r="http://schemas.openxmlformats.org/officeDocument/2006/relationships" xmlns:m="http://schemas.openxmlformats.org/officeDocument/2006/math" xmlns:v="urn:schemas-microsoft-com:vml" xmlns:wp14="http://schemas.microsoft.com/office/word/2010/wordprocessingDrawing" xmlns:wp="http://schemas.openxmlformats.org/drawingml/2006/wordprocessingDrawing" xmlns:w10="urn:schemas-microsoft-com:office:word" xmlns:w="http://schemas.openxmlformats.org/wordprocessingml/2006/main" xmlns:w14="http://schemas.microsoft.com/office/word/2010/wordml" xmlns:w15="http://schemas.microsoft.com/office/word/2012/wordml" xmlns:w16se="http://schemas.microsoft.com/office/word/2015/wordml/symex" xmlns:wpg="http://schemas.microsoft.com/office/word/2010/wordprocessingGroup" xmlns:wpi="http://schemas.microsoft.com/office/word/2010/wordprocessingInk" xmlns:wne="http://schemas.microsoft.com/office/word/2006/wordml" xmlns:wps="http://schemas.microsoft.com/office/word/2010/wordprocessingShape" mc:Ignorable="w14 w15 w16se wp14">
   <w:endnote w:type="separator" w:id="-1">
     <w:p>
       <w:pPr>
@@ -851,7 +906,7 @@
 </file>
 
 <file path=word/footer1.xml><?xml version="1.0" encoding="utf-8"?>
-<w:ftr xmlns:wpc="http://schemas.microsoft.com/office/word/2010/wordprocessingCanvas" xmlns:cx="http://schemas.microsoft.com/office/drawing/2014/chartex" xmlns:cx1="http://schemas.microsoft.com/office/drawing/2015/9/8/chartex" xmlns:cx2="http://schemas.microsoft.com/office/drawing/2015/10/21/chartex" xmlns:mc="http://schemas.openxmlformats.org/markup-compatibility/2006" xmlns:o="urn:schemas-microsoft-com:office:office" xmlns:r="http://schemas.openxmlformats.org/officeDocument/2006/relationships" xmlns:m="http://schemas.openxmlformats.org/officeDocument/2006/math" xmlns:v="urn:schemas-microsoft-com:vml" xmlns:wp14="http://schemas.microsoft.com/office/word/2010/wordprocessingDrawing" xmlns:wp="http://schemas.openxmlformats.org/drawingml/2006/wordprocessingDrawing" xmlns:w10="urn:schemas-microsoft-com:office:word" xmlns:w="http://schemas.openxmlformats.org/wordprocessingml/2006/main" xmlns:w14="http://schemas.microsoft.com/office/word/2010/wordml" xmlns:w15="http://schemas.microsoft.com/office/word/2012/wordml" xmlns:w16se="http://schemas.microsoft.com/office/word/2015/wordml/symex" xmlns:wpg="http://schemas.microsoft.com/office/word/2010/wordprocessingGroup" xmlns:wpi="http://schemas.microsoft.com/office/word/2010/wordprocessingInk" xmlns:wne="http://schemas.microsoft.com/office/word/2006/wordml" xmlns:wps="http://schemas.microsoft.com/office/word/2010/wordprocessingShape" mc:Ignorable="w14 w15 w16se wp14">
+<w:ftr xmlns:wpc="http://schemas.microsoft.com/office/word/2010/wordprocessingCanvas" xmlns:cx="http://schemas.microsoft.com/office/drawing/2014/chartex" xmlns:mc="http://schemas.openxmlformats.org/markup-compatibility/2006" xmlns:o="urn:schemas-microsoft-com:office:office" xmlns:r="http://schemas.openxmlformats.org/officeDocument/2006/relationships" xmlns:m="http://schemas.openxmlformats.org/officeDocument/2006/math" xmlns:v="urn:schemas-microsoft-com:vml" xmlns:wp14="http://schemas.microsoft.com/office/word/2010/wordprocessingDrawing" xmlns:wp="http://schemas.openxmlformats.org/drawingml/2006/wordprocessingDrawing" xmlns:w10="urn:schemas-microsoft-com:office:word" xmlns:w="http://schemas.openxmlformats.org/wordprocessingml/2006/main" xmlns:w14="http://schemas.microsoft.com/office/word/2010/wordml" xmlns:w15="http://schemas.microsoft.com/office/word/2012/wordml" xmlns:w16se="http://schemas.microsoft.com/office/word/2015/wordml/symex" xmlns:wpg="http://schemas.microsoft.com/office/word/2010/wordprocessingGroup" xmlns:wpi="http://schemas.microsoft.com/office/word/2010/wordprocessingInk" xmlns:wne="http://schemas.microsoft.com/office/word/2006/wordml" xmlns:wps="http://schemas.microsoft.com/office/word/2010/wordprocessingShape" mc:Ignorable="w14 w15 w16se wp14">
   <w:p>
     <w:pPr>
       <w:pStyle w:val="Footer"/>
@@ -921,7 +976,7 @@
 </file>
 
 <file path=word/footer2.xml><?xml version="1.0" encoding="utf-8"?>
-<w:ftr xmlns:wpc="http://schemas.microsoft.com/office/word/2010/wordprocessingCanvas" xmlns:cx="http://schemas.microsoft.com/office/drawing/2014/chartex" xmlns:cx1="http://schemas.microsoft.com/office/drawing/2015/9/8/chartex" xmlns:cx2="http://schemas.microsoft.com/office/drawing/2015/10/21/chartex" xmlns:mc="http://schemas.openxmlformats.org/markup-compatibility/2006" xmlns:o="urn:schemas-microsoft-com:office:office" xmlns:r="http://schemas.openxmlformats.org/officeDocument/2006/relationships" xmlns:m="http://schemas.openxmlformats.org/officeDocument/2006/math" xmlns:v="urn:schemas-microsoft-com:vml" xmlns:wp14="http://schemas.microsoft.com/office/word/2010/wordprocessingDrawing" xmlns:wp="http://schemas.openxmlformats.org/drawingml/2006/wordprocessingDrawing" xmlns:w10="urn:schemas-microsoft-com:office:word" xmlns:w="http://schemas.openxmlformats.org/wordprocessingml/2006/main" xmlns:w14="http://schemas.microsoft.com/office/word/2010/wordml" xmlns:w15="http://schemas.microsoft.com/office/word/2012/wordml" xmlns:w16se="http://schemas.microsoft.com/office/word/2015/wordml/symex" xmlns:wpg="http://schemas.microsoft.com/office/word/2010/wordprocessingGroup" xmlns:wpi="http://schemas.microsoft.com/office/word/2010/wordprocessingInk" xmlns:wne="http://schemas.microsoft.com/office/word/2006/wordml" xmlns:wps="http://schemas.microsoft.com/office/word/2010/wordprocessingShape" mc:Ignorable="w14 w15 w16se wp14">
+<w:ftr xmlns:wpc="http://schemas.microsoft.com/office/word/2010/wordprocessingCanvas" xmlns:cx="http://schemas.microsoft.com/office/drawing/2014/chartex" xmlns:mc="http://schemas.openxmlformats.org/markup-compatibility/2006" xmlns:o="urn:schemas-microsoft-com:office:office" xmlns:r="http://schemas.openxmlformats.org/officeDocument/2006/relationships" xmlns:m="http://schemas.openxmlformats.org/officeDocument/2006/math" xmlns:v="urn:schemas-microsoft-com:vml" xmlns:wp14="http://schemas.microsoft.com/office/word/2010/wordprocessingDrawing" xmlns:wp="http://schemas.openxmlformats.org/drawingml/2006/wordprocessingDrawing" xmlns:w10="urn:schemas-microsoft-com:office:word" xmlns:w="http://schemas.openxmlformats.org/wordprocessingml/2006/main" xmlns:w14="http://schemas.microsoft.com/office/word/2010/wordml" xmlns:w15="http://schemas.microsoft.com/office/word/2012/wordml" xmlns:w16se="http://schemas.microsoft.com/office/word/2015/wordml/symex" xmlns:wpg="http://schemas.microsoft.com/office/word/2010/wordprocessingGroup" xmlns:wpi="http://schemas.microsoft.com/office/word/2010/wordprocessingInk" xmlns:wne="http://schemas.microsoft.com/office/word/2006/wordml" xmlns:wps="http://schemas.microsoft.com/office/word/2010/wordprocessingShape" mc:Ignorable="w14 w15 w16se wp14">
   <w:p>
     <w:pPr>
       <w:pStyle w:val="Footer"/>
@@ -977,7 +1032,7 @@
         <w:rFonts w:asciiTheme="majorHAnsi" w:hAnsiTheme="majorHAnsi"/>
         <w:noProof/>
       </w:rPr>
-      <w:t>3</w:t>
+      <w:t>5</w:t>
     </w:r>
     <w:r>
       <w:rPr>
@@ -996,7 +1051,7 @@
 </file>
 
 <file path=word/footnotes.xml><?xml version="1.0" encoding="utf-8"?>
-<w:footnotes xmlns:wpc="http://schemas.microsoft.com/office/word/2010/wordprocessingCanvas" xmlns:cx="http://schemas.microsoft.com/office/drawing/2014/chartex" xmlns:cx1="http://schemas.microsoft.com/office/drawing/2015/9/8/chartex" xmlns:cx2="http://schemas.microsoft.com/office/drawing/2015/10/21/chartex" xmlns:mc="http://schemas.openxmlformats.org/markup-compatibility/2006" xmlns:o="urn:schemas-microsoft-com:office:office" xmlns:r="http://schemas.openxmlformats.org/officeDocument/2006/relationships" xmlns:m="http://schemas.openxmlformats.org/officeDocument/2006/math" xmlns:v="urn:schemas-microsoft-com:vml" xmlns:wp14="http://schemas.microsoft.com/office/word/2010/wordprocessingDrawing" xmlns:wp="http://schemas.openxmlformats.org/drawingml/2006/wordprocessingDrawing" xmlns:w10="urn:schemas-microsoft-com:office:word" xmlns:w="http://schemas.openxmlformats.org/wordprocessingml/2006/main" xmlns:w14="http://schemas.microsoft.com/office/word/2010/wordml" xmlns:w15="http://schemas.microsoft.com/office/word/2012/wordml" xmlns:w16se="http://schemas.microsoft.com/office/word/2015/wordml/symex" xmlns:wpg="http://schemas.microsoft.com/office/word/2010/wordprocessingGroup" xmlns:wpi="http://schemas.microsoft.com/office/word/2010/wordprocessingInk" xmlns:wne="http://schemas.microsoft.com/office/word/2006/wordml" xmlns:wps="http://schemas.microsoft.com/office/word/2010/wordprocessingShape" mc:Ignorable="w14 w15 w16se wp14">
+<w:footnotes xmlns:wpc="http://schemas.microsoft.com/office/word/2010/wordprocessingCanvas" xmlns:cx="http://schemas.microsoft.com/office/drawing/2014/chartex" xmlns:mc="http://schemas.openxmlformats.org/markup-compatibility/2006" xmlns:o="urn:schemas-microsoft-com:office:office" xmlns:r="http://schemas.openxmlformats.org/officeDocument/2006/relationships" xmlns:m="http://schemas.openxmlformats.org/officeDocument/2006/math" xmlns:v="urn:schemas-microsoft-com:vml" xmlns:wp14="http://schemas.microsoft.com/office/word/2010/wordprocessingDrawing" xmlns:wp="http://schemas.openxmlformats.org/drawingml/2006/wordprocessingDrawing" xmlns:w10="urn:schemas-microsoft-com:office:word" xmlns:w="http://schemas.openxmlformats.org/wordprocessingml/2006/main" xmlns:w14="http://schemas.microsoft.com/office/word/2010/wordml" xmlns:w15="http://schemas.microsoft.com/office/word/2012/wordml" xmlns:w16se="http://schemas.microsoft.com/office/word/2015/wordml/symex" xmlns:wpg="http://schemas.microsoft.com/office/word/2010/wordprocessingGroup" xmlns:wpi="http://schemas.microsoft.com/office/word/2010/wordprocessingInk" xmlns:wne="http://schemas.microsoft.com/office/word/2006/wordml" xmlns:wps="http://schemas.microsoft.com/office/word/2010/wordprocessingShape" mc:Ignorable="w14 w15 w16se wp14">
   <w:footnote w:type="separator" w:id="-1">
     <w:p>
       <w:pPr>
@@ -1021,7 +1076,7 @@
 </file>
 
 <file path=word/header1.xml><?xml version="1.0" encoding="utf-8"?>
-<w:hdr xmlns:wpc="http://schemas.microsoft.com/office/word/2010/wordprocessingCanvas" xmlns:cx="http://schemas.microsoft.com/office/drawing/2014/chartex" xmlns:cx1="http://schemas.microsoft.com/office/drawing/2015/9/8/chartex" xmlns:cx2="http://schemas.microsoft.com/office/drawing/2015/10/21/chartex" xmlns:mc="http://schemas.openxmlformats.org/markup-compatibility/2006" xmlns:o="urn:schemas-microsoft-com:office:office" xmlns:r="http://schemas.openxmlformats.org/officeDocument/2006/relationships" xmlns:m="http://schemas.openxmlformats.org/officeDocument/2006/math" xmlns:v="urn:schemas-microsoft-com:vml" xmlns:wp14="http://schemas.microsoft.com/office/word/2010/wordprocessingDrawing" xmlns:wp="http://schemas.openxmlformats.org/drawingml/2006/wordprocessingDrawing" xmlns:w10="urn:schemas-microsoft-com:office:word" xmlns:w="http://schemas.openxmlformats.org/wordprocessingml/2006/main" xmlns:w14="http://schemas.microsoft.com/office/word/2010/wordml" xmlns:w15="http://schemas.microsoft.com/office/word/2012/wordml" xmlns:w16se="http://schemas.microsoft.com/office/word/2015/wordml/symex" xmlns:wpg="http://schemas.microsoft.com/office/word/2010/wordprocessingGroup" xmlns:wpi="http://schemas.microsoft.com/office/word/2010/wordprocessingInk" xmlns:wne="http://schemas.microsoft.com/office/word/2006/wordml" xmlns:wps="http://schemas.microsoft.com/office/word/2010/wordprocessingShape" mc:Ignorable="w14 w15 w16se wp14">
+<w:hdr xmlns:wpc="http://schemas.microsoft.com/office/word/2010/wordprocessingCanvas" xmlns:cx="http://schemas.microsoft.com/office/drawing/2014/chartex" xmlns:mc="http://schemas.openxmlformats.org/markup-compatibility/2006" xmlns:o="urn:schemas-microsoft-com:office:office" xmlns:r="http://schemas.openxmlformats.org/officeDocument/2006/relationships" xmlns:m="http://schemas.openxmlformats.org/officeDocument/2006/math" xmlns:v="urn:schemas-microsoft-com:vml" xmlns:wp14="http://schemas.microsoft.com/office/word/2010/wordprocessingDrawing" xmlns:wp="http://schemas.openxmlformats.org/drawingml/2006/wordprocessingDrawing" xmlns:w10="urn:schemas-microsoft-com:office:word" xmlns:w="http://schemas.openxmlformats.org/wordprocessingml/2006/main" xmlns:w14="http://schemas.microsoft.com/office/word/2010/wordml" xmlns:w15="http://schemas.microsoft.com/office/word/2012/wordml" xmlns:w16se="http://schemas.microsoft.com/office/word/2015/wordml/symex" xmlns:wpg="http://schemas.microsoft.com/office/word/2010/wordprocessingGroup" xmlns:wpi="http://schemas.microsoft.com/office/word/2010/wordprocessingInk" xmlns:wne="http://schemas.microsoft.com/office/word/2006/wordml" xmlns:wps="http://schemas.microsoft.com/office/word/2010/wordprocessingShape" mc:Ignorable="w14 w15 w16se wp14">
   <w:tbl>
     <w:tblPr>
       <w:tblW w:w="5000" w:type="pct"/>
@@ -1163,7 +1218,7 @@
 </file>
 
 <file path=word/header2.xml><?xml version="1.0" encoding="utf-8"?>
-<w:hdr xmlns:wpc="http://schemas.microsoft.com/office/word/2010/wordprocessingCanvas" xmlns:cx="http://schemas.microsoft.com/office/drawing/2014/chartex" xmlns:cx1="http://schemas.microsoft.com/office/drawing/2015/9/8/chartex" xmlns:cx2="http://schemas.microsoft.com/office/drawing/2015/10/21/chartex" xmlns:mc="http://schemas.openxmlformats.org/markup-compatibility/2006" xmlns:o="urn:schemas-microsoft-com:office:office" xmlns:r="http://schemas.openxmlformats.org/officeDocument/2006/relationships" xmlns:m="http://schemas.openxmlformats.org/officeDocument/2006/math" xmlns:v="urn:schemas-microsoft-com:vml" xmlns:wp14="http://schemas.microsoft.com/office/word/2010/wordprocessingDrawing" xmlns:wp="http://schemas.openxmlformats.org/drawingml/2006/wordprocessingDrawing" xmlns:w10="urn:schemas-microsoft-com:office:word" xmlns:w="http://schemas.openxmlformats.org/wordprocessingml/2006/main" xmlns:w14="http://schemas.microsoft.com/office/word/2010/wordml" xmlns:w15="http://schemas.microsoft.com/office/word/2012/wordml" xmlns:w16se="http://schemas.microsoft.com/office/word/2015/wordml/symex" xmlns:wpg="http://schemas.microsoft.com/office/word/2010/wordprocessingGroup" xmlns:wpi="http://schemas.microsoft.com/office/word/2010/wordprocessingInk" xmlns:wne="http://schemas.microsoft.com/office/word/2006/wordml" xmlns:wps="http://schemas.microsoft.com/office/word/2010/wordprocessingShape" mc:Ignorable="w14 w15 w16se wp14">
+<w:hdr xmlns:wpc="http://schemas.microsoft.com/office/word/2010/wordprocessingCanvas" xmlns:cx="http://schemas.microsoft.com/office/drawing/2014/chartex" xmlns:mc="http://schemas.openxmlformats.org/markup-compatibility/2006" xmlns:o="urn:schemas-microsoft-com:office:office" xmlns:r="http://schemas.openxmlformats.org/officeDocument/2006/relationships" xmlns:m="http://schemas.openxmlformats.org/officeDocument/2006/math" xmlns:v="urn:schemas-microsoft-com:vml" xmlns:wp14="http://schemas.microsoft.com/office/word/2010/wordprocessingDrawing" xmlns:wp="http://schemas.openxmlformats.org/drawingml/2006/wordprocessingDrawing" xmlns:w10="urn:schemas-microsoft-com:office:word" xmlns:w="http://schemas.openxmlformats.org/wordprocessingml/2006/main" xmlns:w14="http://schemas.microsoft.com/office/word/2010/wordml" xmlns:w15="http://schemas.microsoft.com/office/word/2012/wordml" xmlns:w16se="http://schemas.microsoft.com/office/word/2015/wordml/symex" xmlns:wpg="http://schemas.microsoft.com/office/word/2010/wordprocessingGroup" xmlns:wpi="http://schemas.microsoft.com/office/word/2010/wordprocessingInk" xmlns:wne="http://schemas.microsoft.com/office/word/2006/wordml" xmlns:wps="http://schemas.microsoft.com/office/word/2010/wordprocessingShape" mc:Ignorable="w14 w15 w16se wp14">
   <w:tbl>
     <w:tblPr>
       <w:tblW w:w="5000" w:type="pct"/>
@@ -1306,7 +1361,7 @@
 </file>
 
 <file path=word/numbering.xml><?xml version="1.0" encoding="utf-8"?>
-<w:numbering xmlns:wpc="http://schemas.microsoft.com/office/word/2010/wordprocessingCanvas" xmlns:cx="http://schemas.microsoft.com/office/drawing/2014/chartex" xmlns:cx1="http://schemas.microsoft.com/office/drawing/2015/9/8/chartex" xmlns:cx2="http://schemas.microsoft.com/office/drawing/2015/10/21/chartex" xmlns:mc="http://schemas.openxmlformats.org/markup-compatibility/2006" xmlns:o="urn:schemas-microsoft-com:office:office" xmlns:r="http://schemas.openxmlformats.org/officeDocument/2006/relationships" xmlns:m="http://schemas.openxmlformats.org/officeDocument/2006/math" xmlns:v="urn:schemas-microsoft-com:vml" xmlns:wp14="http://schemas.microsoft.com/office/word/2010/wordprocessingDrawing" xmlns:wp="http://schemas.openxmlformats.org/drawingml/2006/wordprocessingDrawing" xmlns:w10="urn:schemas-microsoft-com:office:word" xmlns:w="http://schemas.openxmlformats.org/wordprocessingml/2006/main" xmlns:w14="http://schemas.microsoft.com/office/word/2010/wordml" xmlns:w15="http://schemas.microsoft.com/office/word/2012/wordml" xmlns:w16se="http://schemas.microsoft.com/office/word/2015/wordml/symex" xmlns:wpg="http://schemas.microsoft.com/office/word/2010/wordprocessingGroup" xmlns:wpi="http://schemas.microsoft.com/office/word/2010/wordprocessingInk" xmlns:wne="http://schemas.microsoft.com/office/word/2006/wordml" xmlns:wps="http://schemas.microsoft.com/office/word/2010/wordprocessingShape" mc:Ignorable="w14 w15 w16se wp14">
+<w:numbering xmlns:wpc="http://schemas.microsoft.com/office/word/2010/wordprocessingCanvas" xmlns:cx="http://schemas.microsoft.com/office/drawing/2014/chartex" xmlns:mc="http://schemas.openxmlformats.org/markup-compatibility/2006" xmlns:o="urn:schemas-microsoft-com:office:office" xmlns:r="http://schemas.openxmlformats.org/officeDocument/2006/relationships" xmlns:m="http://schemas.openxmlformats.org/officeDocument/2006/math" xmlns:v="urn:schemas-microsoft-com:vml" xmlns:wp14="http://schemas.microsoft.com/office/word/2010/wordprocessingDrawing" xmlns:wp="http://schemas.openxmlformats.org/drawingml/2006/wordprocessingDrawing" xmlns:w10="urn:schemas-microsoft-com:office:word" xmlns:w="http://schemas.openxmlformats.org/wordprocessingml/2006/main" xmlns:w14="http://schemas.microsoft.com/office/word/2010/wordml" xmlns:w15="http://schemas.microsoft.com/office/word/2012/wordml" xmlns:w16se="http://schemas.microsoft.com/office/word/2015/wordml/symex" xmlns:wpg="http://schemas.microsoft.com/office/word/2010/wordprocessingGroup" xmlns:wpi="http://schemas.microsoft.com/office/word/2010/wordprocessingInk" xmlns:wne="http://schemas.microsoft.com/office/word/2006/wordml" xmlns:wps="http://schemas.microsoft.com/office/word/2010/wordprocessingShape" mc:Ignorable="w14 w15 w16se wp14">
   <w:abstractNum w:abstractNumId="0" w15:restartNumberingAfterBreak="0">
     <w:nsid w:val="0833490E"/>
     <w:multiLevelType w:val="hybridMultilevel"/>
@@ -1594,7 +1649,7 @@
       </w:pPr>
     </w:pPrDefault>
   </w:docDefaults>
-  <w:latentStyles w:defLockedState="0" w:defUIPriority="99" w:defSemiHidden="0" w:defUnhideWhenUsed="0" w:defQFormat="0" w:count="372">
+  <w:latentStyles w:defLockedState="0" w:defUIPriority="99" w:defSemiHidden="0" w:defUnhideWhenUsed="0" w:defQFormat="0" w:count="371">
     <w:lsdException w:name="Normal" w:uiPriority="0" w:qFormat="1"/>
     <w:lsdException w:name="heading 1" w:uiPriority="9" w:qFormat="1"/>
     <w:lsdException w:name="heading 2" w:semiHidden="1" w:uiPriority="9" w:unhideWhenUsed="1" w:qFormat="1"/>
@@ -1966,7 +2021,6 @@
     <w:lsdException w:name="List Table 5 Dark Accent 6" w:uiPriority="50"/>
     <w:lsdException w:name="List Table 6 Colorful Accent 6" w:uiPriority="51"/>
     <w:lsdException w:name="List Table 7 Colorful Accent 6" w:uiPriority="52"/>
-    <w:lsdException w:name="Mention" w:semiHidden="1" w:unhideWhenUsed="1"/>
   </w:latentStyles>
   <w:style w:type="paragraph" w:default="1" w:styleId="Normal">
     <w:name w:val="Normal"/>
@@ -2402,7 +2456,7 @@
 </file>
 
 <file path=customXml/item2.xml><?xml version="1.0" encoding="utf-8"?>
-<p:properties xmlns:p="http://schemas.microsoft.com/office/2006/metadata/properties" xmlns:xsi="http://www.w3.org/2001/XMLSchema-instance" xmlns:pc="http://schemas.microsoft.com/office/infopath/2007/PartnerControls"/>
+<ct:contentTypeSchema xmlns:ct="http://schemas.microsoft.com/office/2006/metadata/contentType" xmlns:ma="http://schemas.microsoft.com/office/2006/metadata/properties/metaAttributes" ct:_="" ma:_="" ma:contentTypeName="TemplateFile" ma:contentTypeID="0x0101006EDDDB5EE6D98C44930B742096920B300400F5B6D36B3EF94B4E9A635CDF2A18F5B8" ma:contentTypeVersion="33" ma:contentTypeDescription="Create a new document." ma:contentTypeScope="" ma:versionID="37d3ec2b48d53e45b233ad8f52fe1b11"/>
 </file>
 
 <file path=customXml/item3.xml><?xml version="1.0" encoding="utf-8"?>
@@ -2415,7 +2469,7 @@
 </file>
 
 <file path=customXml/item4.xml><?xml version="1.0" encoding="utf-8"?>
-<ct:contentTypeSchema xmlns:ct="http://schemas.microsoft.com/office/2006/metadata/contentType" xmlns:ma="http://schemas.microsoft.com/office/2006/metadata/properties/metaAttributes" ct:_="" ma:_="" ma:contentTypeName="TemplateFile" ma:contentTypeID="0x0101006EDDDB5EE6D98C44930B742096920B300400F5B6D36B3EF94B4E9A635CDF2A18F5B8" ma:contentTypeVersion="33" ma:contentTypeDescription="Create a new document." ma:contentTypeScope="" ma:versionID="37d3ec2b48d53e45b233ad8f52fe1b11"/>
+<p:properties xmlns:p="http://schemas.microsoft.com/office/2006/metadata/properties" xmlns:xsi="http://www.w3.org/2001/XMLSchema-instance" xmlns:pc="http://schemas.microsoft.com/office/infopath/2007/PartnerControls"/>
 </file>
 
 <file path=customXml/item5.xml><?xml version="1.0" encoding="utf-8"?>
@@ -2431,10 +2485,10 @@
 </file>
 
 <file path=customXml/itemProps2.xml><?xml version="1.0" encoding="utf-8"?>
-<ds:datastoreItem xmlns:ds="http://schemas.openxmlformats.org/officeDocument/2006/customXml" ds:itemID="{6BD01D80-C71E-4C35-9EC9-AB4B2A68E7C1}">
+<ds:datastoreItem xmlns:ds="http://schemas.openxmlformats.org/officeDocument/2006/customXml" ds:itemID="{F9F1F569-4C10-4968-8575-367736BE939A}">
   <ds:schemaRefs>
-    <ds:schemaRef ds:uri="http://schemas.microsoft.com/office/2006/metadata/properties"/>
-    <ds:schemaRef ds:uri="http://schemas.microsoft.com/office/infopath/2007/PartnerControls"/>
+    <ds:schemaRef ds:uri="http://schemas.microsoft.com/office/2006/metadata/contentType"/>
+    <ds:schemaRef ds:uri="http://schemas.microsoft.com/office/2006/metadata/properties/metaAttributes"/>
   </ds:schemaRefs>
 </ds:datastoreItem>
 </file>
@@ -2448,16 +2502,16 @@
 </file>
 
 <file path=customXml/itemProps4.xml><?xml version="1.0" encoding="utf-8"?>
-<ds:datastoreItem xmlns:ds="http://schemas.openxmlformats.org/officeDocument/2006/customXml" ds:itemID="{F9F1F569-4C10-4968-8575-367736BE939A}">
+<ds:datastoreItem xmlns:ds="http://schemas.openxmlformats.org/officeDocument/2006/customXml" ds:itemID="{6BD01D80-C71E-4C35-9EC9-AB4B2A68E7C1}">
   <ds:schemaRefs>
-    <ds:schemaRef ds:uri="http://schemas.microsoft.com/office/2006/metadata/contentType"/>
-    <ds:schemaRef ds:uri="http://schemas.microsoft.com/office/2006/metadata/properties/metaAttributes"/>
+    <ds:schemaRef ds:uri="http://schemas.microsoft.com/office/2006/metadata/properties"/>
+    <ds:schemaRef ds:uri="http://schemas.microsoft.com/office/infopath/2007/PartnerControls"/>
   </ds:schemaRefs>
 </ds:datastoreItem>
 </file>
 
 <file path=customXml/itemProps5.xml><?xml version="1.0" encoding="utf-8"?>
-<ds:datastoreItem xmlns:ds="http://schemas.openxmlformats.org/officeDocument/2006/customXml" ds:itemID="{1DDABE6C-5FE4-45B9-AE1A-3B11DAC08CB7}">
+<ds:datastoreItem xmlns:ds="http://schemas.openxmlformats.org/officeDocument/2006/customXml" ds:itemID="{01E38FE9-2202-47DC-BB72-B41C69AA3A3C}">
   <ds:schemaRefs>
     <ds:schemaRef ds:uri="http://schemas.openxmlformats.org/officeDocument/2006/bibliography"/>
   </ds:schemaRefs>

</xml_diff>

<commit_message>
made correct control and updated document
</commit_message>
<xml_diff>
--- a/ExternalDocument.docx
+++ b/ExternalDocument.docx
@@ -1,8 +1,29 @@
 
 <file path=word/document.xml><?xml version="1.0" encoding="utf-8"?>
-<w:document xmlns:wpc="http://schemas.microsoft.com/office/word/2010/wordprocessingCanvas" xmlns:cx="http://schemas.microsoft.com/office/drawing/2014/chartex" xmlns:mc="http://schemas.openxmlformats.org/markup-compatibility/2006" xmlns:o="urn:schemas-microsoft-com:office:office" xmlns:r="http://schemas.openxmlformats.org/officeDocument/2006/relationships" xmlns:m="http://schemas.openxmlformats.org/officeDocument/2006/math" xmlns:v="urn:schemas-microsoft-com:vml" xmlns:wp14="http://schemas.microsoft.com/office/word/2010/wordprocessingDrawing" xmlns:wp="http://schemas.openxmlformats.org/drawingml/2006/wordprocessingDrawing" xmlns:w10="urn:schemas-microsoft-com:office:word" xmlns:w="http://schemas.openxmlformats.org/wordprocessingml/2006/main" xmlns:w14="http://schemas.microsoft.com/office/word/2010/wordml" xmlns:w15="http://schemas.microsoft.com/office/word/2012/wordml" xmlns:w16se="http://schemas.microsoft.com/office/word/2015/wordml/symex" xmlns:wpg="http://schemas.microsoft.com/office/word/2010/wordprocessingGroup" xmlns:wpi="http://schemas.microsoft.com/office/word/2010/wordprocessingInk" xmlns:wne="http://schemas.microsoft.com/office/word/2006/wordml" xmlns:wps="http://schemas.microsoft.com/office/word/2010/wordprocessingShape" mc:Ignorable="w14 w15 w16se wp14">
+<w:document xmlns:wpc="http://schemas.microsoft.com/office/word/2010/wordprocessingCanvas" xmlns:cx="http://schemas.microsoft.com/office/drawing/2014/chartex" xmlns:cx1="http://schemas.microsoft.com/office/drawing/2015/9/8/chartex" xmlns:cx2="http://schemas.microsoft.com/office/drawing/2015/10/21/chartex" xmlns:mc="http://schemas.openxmlformats.org/markup-compatibility/2006" xmlns:o="urn:schemas-microsoft-com:office:office" xmlns:r="http://schemas.openxmlformats.org/officeDocument/2006/relationships" xmlns:m="http://schemas.openxmlformats.org/officeDocument/2006/math" xmlns:v="urn:schemas-microsoft-com:vml" xmlns:wp14="http://schemas.microsoft.com/office/word/2010/wordprocessingDrawing" xmlns:wp="http://schemas.openxmlformats.org/drawingml/2006/wordprocessingDrawing" xmlns:w10="urn:schemas-microsoft-com:office:word" xmlns:w="http://schemas.openxmlformats.org/wordprocessingml/2006/main" xmlns:w14="http://schemas.microsoft.com/office/word/2010/wordml" xmlns:w15="http://schemas.microsoft.com/office/word/2012/wordml" xmlns:w16se="http://schemas.microsoft.com/office/word/2015/wordml/symex" xmlns:wpg="http://schemas.microsoft.com/office/word/2010/wordprocessingGroup" xmlns:wpi="http://schemas.microsoft.com/office/word/2010/wordprocessingInk" xmlns:wne="http://schemas.microsoft.com/office/word/2006/wordml" xmlns:wps="http://schemas.microsoft.com/office/word/2010/wordprocessingShape" mc:Ignorable="w14 w15 w16se wp14">
   <w:background w:color="FFFFFF" w:themeColor="background1"/>
   <w:body>
+    <w:p>
+      <w:pPr>
+        <w:spacing w:after="0" w:line="480" w:lineRule="auto"/>
+        <w:jc w:val="center"/>
+        <w:rPr>
+          <w:rFonts w:ascii="Times New Roman" w:hAnsi="Times New Roman" w:cs="Times New Roman"/>
+          <w:sz w:val="36"/>
+          <w:szCs w:val="32"/>
+        </w:rPr>
+      </w:pPr>
+      <w:r>
+        <w:rPr>
+          <w:rFonts w:ascii="Times New Roman" w:hAnsi="Times New Roman" w:cs="Times New Roman"/>
+          <w:sz w:val="36"/>
+          <w:szCs w:val="32"/>
+          <w:u w:val="single"/>
+        </w:rPr>
+        <w:t>External Documentation for the Team Project</w:t>
+      </w:r>
+    </w:p>
+    <w:p/>
     <w:sdt>
       <w:sdtPr>
         <w:rPr>
@@ -29,7 +50,7 @@
             <w:tblLook w:val="04A0" w:firstRow="1" w:lastRow="0" w:firstColumn="1" w:lastColumn="0" w:noHBand="0" w:noVBand="1"/>
           </w:tblPr>
           <w:tblGrid>
-            <w:gridCol w:w="9576"/>
+            <w:gridCol w:w="9360"/>
           </w:tblGrid>
           <w:tr>
             <w:trPr>
@@ -55,12 +76,10 @@
                   </w:tcPr>
                   <w:p>
                     <w:pPr>
-                      <w:pStyle w:val="NoSpacing"/>
+                      <w:tabs>
+                        <w:tab w:val="left" w:pos="2025"/>
+                      </w:tabs>
                       <w:jc w:val="center"/>
-                      <w:rPr>
-                        <w:rFonts w:asciiTheme="majorHAnsi" w:eastAsiaTheme="majorEastAsia" w:hAnsiTheme="majorHAnsi" w:cstheme="majorBidi"/>
-                        <w:caps/>
-                      </w:rPr>
                     </w:pPr>
                     <w:r>
                       <w:rPr>
@@ -151,7 +170,7 @@
                 <w:r>
                   <w:rPr>
                     <w:noProof/>
-                    <w:lang w:val="en-029" w:eastAsia="en-029"/>
+                    <w:lang w:eastAsia="en-CA"/>
                   </w:rPr>
                   <mc:AlternateContent>
                     <mc:Choice Requires="wps">
@@ -210,33 +229,59 @@
                                       <w:r>
                                         <w:rPr>
                                           <w:b/>
+                                          <w:noProof/>
                                           <w:sz w:val="28"/>
                                           <w:szCs w:val="28"/>
+                                          <w:lang w:eastAsia="en-CA"/>
                                         </w:rPr>
-                                        <w:pict>
-                                          <v:shapetype id="_x0000_t75" coordsize="21600,21600" o:spt="75" o:preferrelative="t" path="m@4@5l@4@11@9@11@9@5xe" filled="f" stroked="f">
-                                            <v:stroke joinstyle="miter"/>
-                                            <v:formulas>
-                                              <v:f eqn="if lineDrawn pixelLineWidth 0"/>
-                                              <v:f eqn="sum @0 1 0"/>
-                                              <v:f eqn="sum 0 0 @1"/>
-                                              <v:f eqn="prod @2 1 2"/>
-                                              <v:f eqn="prod @3 21600 pixelWidth"/>
-                                              <v:f eqn="prod @3 21600 pixelHeight"/>
-                                              <v:f eqn="sum @0 0 1"/>
-                                              <v:f eqn="prod @6 1 2"/>
-                                              <v:f eqn="prod @7 21600 pixelWidth"/>
-                                              <v:f eqn="sum @8 21600 0"/>
-                                              <v:f eqn="prod @7 21600 pixelHeight"/>
-                                              <v:f eqn="sum @10 21600 0"/>
-                                            </v:formulas>
-                                            <v:path o:extrusionok="f" gradientshapeok="t" o:connecttype="rect"/>
-                                            <o:lock v:ext="edit" aspectratio="t"/>
-                                          </v:shapetype>
-                                          <v:shape id="_x0000_i1026" type="#_x0000_t75" style="width:79.05pt;height:38.25pt" o:ole="">
-                                            <v:imagedata r:id="rId12" o:title="combine_logo"/>
-                                          </v:shape>
-                                        </w:pict>
+                                        <w:drawing>
+                                          <wp:inline distT="0" distB="0" distL="0" distR="0">
+                                            <wp:extent cx="1000125" cy="485775"/>
+                                            <wp:effectExtent l="0" t="0" r="9525" b="0"/>
+                                            <wp:docPr id="2" name="Picture 2" descr="combine_logo"/>
+                                            <wp:cNvGraphicFramePr>
+                                              <a:graphicFrameLocks xmlns:a="http://schemas.openxmlformats.org/drawingml/2006/main" noChangeAspect="1"/>
+                                            </wp:cNvGraphicFramePr>
+                                            <a:graphic xmlns:a="http://schemas.openxmlformats.org/drawingml/2006/main">
+                                              <a:graphicData uri="http://schemas.openxmlformats.org/drawingml/2006/picture">
+                                                <pic:pic xmlns:pic="http://schemas.openxmlformats.org/drawingml/2006/picture">
+                                                  <pic:nvPicPr>
+                                                    <pic:cNvPr id="0" name="Picture 2" descr="combine_logo"/>
+                                                    <pic:cNvPicPr>
+                                                      <a:picLocks noChangeAspect="1" noChangeArrowheads="1"/>
+                                                    </pic:cNvPicPr>
+                                                  </pic:nvPicPr>
+                                                  <pic:blipFill>
+                                                    <a:blip r:embed="rId12">
+                                                      <a:extLst>
+                                                        <a:ext uri="{28A0092B-C50C-407E-A947-70E740481C1C}">
+                                                          <a14:useLocalDpi xmlns:a14="http://schemas.microsoft.com/office/drawing/2010/main" val="0"/>
+                                                        </a:ext>
+                                                      </a:extLst>
+                                                    </a:blip>
+                                                    <a:srcRect/>
+                                                    <a:stretch>
+                                                      <a:fillRect/>
+                                                    </a:stretch>
+                                                  </pic:blipFill>
+                                                  <pic:spPr bwMode="auto">
+                                                    <a:xfrm>
+                                                      <a:off x="0" y="0"/>
+                                                      <a:ext cx="1000125" cy="485775"/>
+                                                    </a:xfrm>
+                                                    <a:prstGeom prst="rect">
+                                                      <a:avLst/>
+                                                    </a:prstGeom>
+                                                    <a:noFill/>
+                                                    <a:ln>
+                                                      <a:noFill/>
+                                                    </a:ln>
+                                                  </pic:spPr>
+                                                </pic:pic>
+                                              </a:graphicData>
+                                            </a:graphic>
+                                          </wp:inline>
+                                        </w:drawing>
                                       </w:r>
                                     </w:p>
                                   </w:txbxContent>
@@ -276,14 +321,59 @@
                                 <w:r>
                                   <w:rPr>
                                     <w:b/>
+                                    <w:noProof/>
                                     <w:sz w:val="28"/>
                                     <w:szCs w:val="28"/>
+                                    <w:lang w:eastAsia="en-CA"/>
                                   </w:rPr>
-                                  <w:pict>
-                                    <v:shape id="_x0000_i1026" type="#_x0000_t75" style="width:79.05pt;height:38.25pt" o:ole="">
-                                      <v:imagedata r:id="rId12" o:title="combine_logo"/>
-                                    </v:shape>
-                                  </w:pict>
+                                  <w:drawing>
+                                    <wp:inline distT="0" distB="0" distL="0" distR="0">
+                                      <wp:extent cx="1000125" cy="485775"/>
+                                      <wp:effectExtent l="0" t="0" r="9525" b="0"/>
+                                      <wp:docPr id="2" name="Picture 2" descr="combine_logo"/>
+                                      <wp:cNvGraphicFramePr>
+                                        <a:graphicFrameLocks xmlns:a="http://schemas.openxmlformats.org/drawingml/2006/main" noChangeAspect="1"/>
+                                      </wp:cNvGraphicFramePr>
+                                      <a:graphic xmlns:a="http://schemas.openxmlformats.org/drawingml/2006/main">
+                                        <a:graphicData uri="http://schemas.openxmlformats.org/drawingml/2006/picture">
+                                          <pic:pic xmlns:pic="http://schemas.openxmlformats.org/drawingml/2006/picture">
+                                            <pic:nvPicPr>
+                                              <pic:cNvPr id="0" name="Picture 2" descr="combine_logo"/>
+                                              <pic:cNvPicPr>
+                                                <a:picLocks noChangeAspect="1" noChangeArrowheads="1"/>
+                                              </pic:cNvPicPr>
+                                            </pic:nvPicPr>
+                                            <pic:blipFill>
+                                              <a:blip r:embed="rId13">
+                                                <a:extLst>
+                                                  <a:ext uri="{28A0092B-C50C-407E-A947-70E740481C1C}">
+                                                    <a14:useLocalDpi xmlns:a14="http://schemas.microsoft.com/office/drawing/2010/main" val="0"/>
+                                                  </a:ext>
+                                                </a:extLst>
+                                              </a:blip>
+                                              <a:srcRect/>
+                                              <a:stretch>
+                                                <a:fillRect/>
+                                              </a:stretch>
+                                            </pic:blipFill>
+                                            <pic:spPr bwMode="auto">
+                                              <a:xfrm>
+                                                <a:off x="0" y="0"/>
+                                                <a:ext cx="1000125" cy="485775"/>
+                                              </a:xfrm>
+                                              <a:prstGeom prst="rect">
+                                                <a:avLst/>
+                                              </a:prstGeom>
+                                              <a:noFill/>
+                                              <a:ln>
+                                                <a:noFill/>
+                                              </a:ln>
+                                            </pic:spPr>
+                                          </pic:pic>
+                                        </a:graphicData>
+                                      </a:graphic>
+                                    </wp:inline>
+                                  </w:drawing>
                                 </w:r>
                               </w:p>
                             </w:txbxContent>
@@ -328,6 +418,15 @@
                     </w:r>
                   </w:sdtContent>
                 </w:sdt>
+                <w:r>
+                  <w:rPr>
+                    <w:rFonts w:asciiTheme="majorHAnsi" w:eastAsiaTheme="majorEastAsia" w:hAnsiTheme="majorHAnsi" w:cstheme="majorBidi"/>
+                    <w:b/>
+                    <w:sz w:val="60"/>
+                    <w:szCs w:val="60"/>
+                  </w:rPr>
+                  <w:t>]</w:t>
+                </w:r>
               </w:p>
             </w:tc>
           </w:tr>
@@ -502,17 +601,7 @@
                         <w:szCs w:val="28"/>
                         <w:u w:val="single"/>
                       </w:rPr>
-                      <w:t>[</w:t>
-                    </w:r>
-                    <w:r>
-                      <w:rPr>
-                        <w:b/>
-                        <w:bCs/>
-                        <w:sz w:val="28"/>
-                        <w:szCs w:val="28"/>
-                        <w:u w:val="single"/>
-                      </w:rPr>
-                      <w:t>Anmol Sharam and Waynell Lovell</w:t>
+                      <w:t>[Anmol Sharma and Waynell Lovell</w:t>
                     </w:r>
                   </w:p>
                 </w:tc>
@@ -551,7 +640,7 @@
             <w:tblLook w:val="04A0" w:firstRow="1" w:lastRow="0" w:firstColumn="1" w:lastColumn="0" w:noHBand="0" w:noVBand="1"/>
           </w:tblPr>
           <w:tblGrid>
-            <w:gridCol w:w="9576"/>
+            <w:gridCol w:w="9360"/>
           </w:tblGrid>
           <w:tr>
             <w:tc>
@@ -599,18 +688,225 @@
               </w:p>
             </w:tc>
           </w:tr>
+          <w:tr>
+            <w:tc>
+              <w:tcPr>
+                <w:tcW w:w="5000" w:type="pct"/>
+              </w:tcPr>
+              <w:p>
+                <w:pPr>
+                  <w:pStyle w:val="NoSpacing"/>
+                  <w:jc w:val="center"/>
+                  <w:rPr>
+                    <w:sz w:val="24"/>
+                    <w:szCs w:val="24"/>
+                  </w:rPr>
+                </w:pPr>
+              </w:p>
+              <w:p>
+                <w:pPr>
+                  <w:pStyle w:val="NoSpacing"/>
+                  <w:jc w:val="center"/>
+                  <w:rPr>
+                    <w:sz w:val="24"/>
+                    <w:szCs w:val="24"/>
+                  </w:rPr>
+                </w:pPr>
+              </w:p>
+              <w:p>
+                <w:pPr>
+                  <w:pStyle w:val="NoSpacing"/>
+                  <w:jc w:val="center"/>
+                  <w:rPr>
+                    <w:sz w:val="24"/>
+                    <w:szCs w:val="24"/>
+                  </w:rPr>
+                </w:pPr>
+              </w:p>
+              <w:p>
+                <w:pPr>
+                  <w:pStyle w:val="NoSpacing"/>
+                  <w:jc w:val="center"/>
+                  <w:rPr>
+                    <w:b/>
+                    <w:sz w:val="36"/>
+                    <w:szCs w:val="36"/>
+                    <w:u w:val="single"/>
+                  </w:rPr>
+                </w:pPr>
+                <w:r>
+                  <w:rPr>
+                    <w:b/>
+                    <w:sz w:val="36"/>
+                    <w:szCs w:val="36"/>
+                    <w:u w:val="single"/>
+                  </w:rPr>
+                  <w:t>Table o</w:t>
+                </w:r>
+                <w:r>
+                  <w:rPr>
+                    <w:b/>
+                    <w:sz w:val="36"/>
+                    <w:szCs w:val="36"/>
+                    <w:u w:val="single"/>
+                  </w:rPr>
+                  <w:t>f Contents</w:t>
+                </w:r>
+              </w:p>
+              <w:p>
+                <w:pPr>
+                  <w:pStyle w:val="NoSpacing"/>
+                  <w:jc w:val="center"/>
+                  <w:rPr>
+                    <w:sz w:val="24"/>
+                    <w:szCs w:val="24"/>
+                  </w:rPr>
+                </w:pPr>
+              </w:p>
+              <w:p>
+                <w:pPr>
+                  <w:pStyle w:val="NoSpacing"/>
+                  <w:jc w:val="center"/>
+                  <w:rPr>
+                    <w:sz w:val="24"/>
+                    <w:szCs w:val="24"/>
+                  </w:rPr>
+                </w:pPr>
+              </w:p>
+            </w:tc>
+          </w:tr>
         </w:tbl>
-        <w:p/>
         <w:p>
+          <w:pPr>
+            <w:pStyle w:val="ListParagraph"/>
+            <w:numPr>
+              <w:ilvl w:val="0"/>
+              <w:numId w:val="4"/>
+            </w:numPr>
+            <w:spacing w:after="0" w:line="480" w:lineRule="auto"/>
+            <w:ind w:firstLine="0"/>
+            <w:rPr>
+              <w:rFonts w:ascii="Times New Roman" w:hAnsi="Times New Roman" w:cs="Times New Roman"/>
+              <w:sz w:val="28"/>
+            </w:rPr>
+          </w:pPr>
           <w:r>
-            <w:br w:type="page"/>
+            <w:rPr>
+              <w:rFonts w:ascii="Times New Roman" w:hAnsi="Times New Roman" w:cs="Times New Roman"/>
+              <w:sz w:val="28"/>
+            </w:rPr>
+            <w:lastRenderedPageBreak/>
+            <w:t>Detailed description of the Web App.</w:t>
           </w:r>
         </w:p>
+        <w:p>
+          <w:pPr>
+            <w:pStyle w:val="ListParagraph"/>
+            <w:numPr>
+              <w:ilvl w:val="0"/>
+              <w:numId w:val="4"/>
+            </w:numPr>
+            <w:spacing w:after="0" w:line="480" w:lineRule="auto"/>
+            <w:ind w:firstLine="0"/>
+            <w:rPr>
+              <w:rFonts w:ascii="Times New Roman" w:hAnsi="Times New Roman" w:cs="Times New Roman"/>
+              <w:sz w:val="28"/>
+            </w:rPr>
+          </w:pPr>
+          <w:r>
+            <w:rPr>
+              <w:rFonts w:ascii="Times New Roman" w:hAnsi="Times New Roman" w:cs="Times New Roman"/>
+              <w:sz w:val="28"/>
+            </w:rPr>
+            <w:t>Version History</w:t>
+          </w:r>
+        </w:p>
+        <w:p>
+          <w:pPr>
+            <w:pStyle w:val="ListParagraph"/>
+            <w:numPr>
+              <w:ilvl w:val="0"/>
+              <w:numId w:val="4"/>
+            </w:numPr>
+            <w:spacing w:after="0" w:line="480" w:lineRule="auto"/>
+            <w:ind w:firstLine="0"/>
+            <w:rPr>
+              <w:rFonts w:ascii="Times New Roman" w:hAnsi="Times New Roman" w:cs="Times New Roman"/>
+              <w:sz w:val="28"/>
+            </w:rPr>
+          </w:pPr>
+          <w:r>
+            <w:rPr>
+              <w:rFonts w:ascii="Times New Roman" w:hAnsi="Times New Roman" w:cs="Times New Roman"/>
+              <w:sz w:val="28"/>
+            </w:rPr>
+            <w:t>Typography and Color Section</w:t>
+          </w:r>
+        </w:p>
+        <w:p>
+          <w:pPr>
+            <w:pStyle w:val="ListParagraph"/>
+            <w:numPr>
+              <w:ilvl w:val="0"/>
+              <w:numId w:val="4"/>
+            </w:numPr>
+            <w:spacing w:after="0" w:line="480" w:lineRule="auto"/>
+            <w:ind w:firstLine="0"/>
+            <w:rPr>
+              <w:rFonts w:ascii="Times New Roman" w:hAnsi="Times New Roman" w:cs="Times New Roman"/>
+              <w:sz w:val="28"/>
+            </w:rPr>
+          </w:pPr>
+          <w:r>
+            <w:rPr>
+              <w:rFonts w:ascii="Times New Roman" w:hAnsi="Times New Roman" w:cs="Times New Roman"/>
+              <w:sz w:val="28"/>
+            </w:rPr>
+            <w:t>Wireframes Section</w:t>
+          </w:r>
+        </w:p>
+        <w:p>
+          <w:pPr>
+            <w:pStyle w:val="ListParagraph"/>
+            <w:numPr>
+              <w:ilvl w:val="0"/>
+              <w:numId w:val="4"/>
+            </w:numPr>
+            <w:spacing w:after="0" w:line="480" w:lineRule="auto"/>
+            <w:ind w:firstLine="0"/>
+            <w:rPr>
+              <w:rFonts w:ascii="Times New Roman" w:hAnsi="Times New Roman" w:cs="Times New Roman"/>
+              <w:sz w:val="28"/>
+            </w:rPr>
+          </w:pPr>
+          <w:r>
+            <w:rPr>
+              <w:rFonts w:ascii="Times New Roman" w:hAnsi="Times New Roman" w:cs="Times New Roman"/>
+              <w:sz w:val="28"/>
+            </w:rPr>
+            <w:t>Screen Capture Section</w:t>
+          </w:r>
+        </w:p>
+        <w:p>
+          <w:pPr>
+            <w:spacing w:after="0" w:line="480" w:lineRule="auto"/>
+            <w:rPr>
+              <w:rFonts w:ascii="Times New Roman" w:hAnsi="Times New Roman" w:cs="Times New Roman"/>
+              <w:sz w:val="28"/>
+            </w:rPr>
+          </w:pPr>
+        </w:p>
+        <w:p/>
+        <w:p/>
+        <w:p/>
+        <w:p/>
+        <w:p/>
+        <w:p/>
+        <w:p/>
       </w:sdtContent>
     </w:sdt>
     <w:p>
       <w:pPr>
-        <w:jc w:val="center"/>
         <w:rPr>
           <w:b/>
           <w:sz w:val="24"/>
@@ -625,84 +921,17 @@
           <w:szCs w:val="24"/>
           <w:u w:val="single"/>
         </w:rPr>
-        <w:lastRenderedPageBreak/>
-        <w:t>Table of Contents</w:t>
-      </w:r>
-    </w:p>
-    <w:p>
-      <w:pPr>
+        <w:br w:type="page"/>
+      </w:r>
+    </w:p>
+    <w:p>
+      <w:pPr>
+        <w:jc w:val="center"/>
         <w:rPr>
           <w:b/>
           <w:sz w:val="24"/>
           <w:szCs w:val="24"/>
           <w:u w:val="single"/>
-        </w:rPr>
-      </w:pPr>
-      <w:r>
-        <w:rPr>
-          <w:b/>
-          <w:sz w:val="24"/>
-          <w:szCs w:val="24"/>
-          <w:u w:val="single"/>
-        </w:rPr>
-        <w:br w:type="page"/>
-      </w:r>
-    </w:p>
-    <w:p>
-      <w:pPr>
-        <w:jc w:val="center"/>
-        <w:rPr>
-          <w:b/>
-          <w:sz w:val="24"/>
-          <w:szCs w:val="24"/>
-          <w:u w:val="single"/>
-        </w:rPr>
-      </w:pPr>
-      <w:r>
-        <w:rPr>
-          <w:b/>
-          <w:sz w:val="24"/>
-          <w:szCs w:val="24"/>
-          <w:u w:val="single"/>
-        </w:rPr>
-        <w:lastRenderedPageBreak/>
-        <w:t>Version History</w:t>
-      </w:r>
-    </w:p>
-    <w:p>
-      <w:pPr>
-        <w:rPr>
-          <w:sz w:val="24"/>
-          <w:szCs w:val="24"/>
-        </w:rPr>
-      </w:pPr>
-      <w:r>
-        <w:rPr>
-          <w:sz w:val="24"/>
-          <w:szCs w:val="24"/>
-        </w:rPr>
-        <w:t>Git hub:</w:t>
-      </w:r>
-      <w:r>
-        <w:rPr>
-          <w:sz w:val="24"/>
-          <w:szCs w:val="24"/>
-        </w:rPr>
-        <w:t>https://github.com/WaynellLovell/Assignment02-Joint-Project.git</w:t>
-      </w:r>
-      <w:r>
-        <w:rPr>
-          <w:sz w:val="24"/>
-          <w:szCs w:val="24"/>
-        </w:rPr>
-        <w:br w:type="page"/>
-      </w:r>
-    </w:p>
-    <w:p>
-      <w:pPr>
-        <w:rPr>
-          <w:sz w:val="24"/>
-          <w:szCs w:val="24"/>
         </w:rPr>
       </w:pPr>
     </w:p>
@@ -711,21 +940,213 @@
         <w:pStyle w:val="ListParagraph"/>
         <w:numPr>
           <w:ilvl w:val="0"/>
-          <w:numId w:val="3"/>
+          <w:numId w:val="6"/>
         </w:numPr>
-        <w:rPr>
-          <w:b/>
-          <w:sz w:val="24"/>
-          <w:szCs w:val="24"/>
-        </w:rPr>
-      </w:pPr>
-      <w:r>
-        <w:rPr>
-          <w:b/>
-          <w:sz w:val="24"/>
-          <w:szCs w:val="24"/>
-        </w:rPr>
-        <w:t>Typography</w:t>
+        <w:spacing w:after="0" w:line="480" w:lineRule="auto"/>
+        <w:rPr>
+          <w:rFonts w:ascii="Times New Roman" w:hAnsi="Times New Roman" w:cs="Times New Roman"/>
+          <w:sz w:val="28"/>
+          <w:u w:val="single"/>
+        </w:rPr>
+      </w:pPr>
+      <w:r>
+        <w:rPr>
+          <w:rFonts w:ascii="Times New Roman" w:hAnsi="Times New Roman" w:cs="Times New Roman"/>
+          <w:sz w:val="28"/>
+          <w:u w:val="single"/>
+        </w:rPr>
+        <w:t>Detailed description of the Web App</w:t>
+      </w:r>
+    </w:p>
+    <w:p>
+      <w:pPr>
+        <w:autoSpaceDE w:val="0"/>
+        <w:autoSpaceDN w:val="0"/>
+        <w:adjustRightInd w:val="0"/>
+        <w:spacing w:after="0" w:line="480" w:lineRule="auto"/>
+        <w:rPr>
+          <w:rFonts w:ascii="Times New Roman" w:hAnsi="Times New Roman" w:cs="Times New Roman"/>
+          <w:sz w:val="24"/>
+        </w:rPr>
+      </w:pPr>
+      <w:r>
+        <w:rPr>
+          <w:rFonts w:ascii="Times New Roman" w:hAnsi="Times New Roman" w:cs="Times New Roman"/>
+          <w:sz w:val="24"/>
+        </w:rPr>
+        <w:t xml:space="preserve">An </w:t>
+      </w:r>
+      <w:r>
+        <w:rPr>
+          <w:rFonts w:ascii="Times New Roman" w:hAnsi="Times New Roman" w:cs="Times New Roman"/>
+          <w:bCs/>
+          <w:sz w:val="24"/>
+        </w:rPr>
+        <w:t xml:space="preserve">ASP.NET Web Forms Application </w:t>
+      </w:r>
+      <w:r>
+        <w:rPr>
+          <w:rFonts w:ascii="Times New Roman" w:hAnsi="Times New Roman" w:cs="Times New Roman"/>
+          <w:sz w:val="24"/>
+        </w:rPr>
+        <w:t xml:space="preserve">that will track 4 different games or contests for each calendar week. The </w:t>
+      </w:r>
+      <w:r>
+        <w:rPr>
+          <w:rFonts w:ascii="Times New Roman" w:hAnsi="Times New Roman" w:cs="Times New Roman"/>
+          <w:bCs/>
+          <w:sz w:val="24"/>
+        </w:rPr>
+        <w:t xml:space="preserve">Main Game Tracking Page </w:t>
+      </w:r>
+      <w:r>
+        <w:rPr>
+          <w:rFonts w:ascii="Times New Roman" w:hAnsi="Times New Roman" w:cs="Times New Roman"/>
+          <w:sz w:val="24"/>
+        </w:rPr>
+        <w:t xml:space="preserve">will display the </w:t>
+      </w:r>
+      <w:r>
+        <w:rPr>
+          <w:rFonts w:ascii="Times New Roman" w:hAnsi="Times New Roman" w:cs="Times New Roman"/>
+          <w:bCs/>
+          <w:sz w:val="24"/>
+        </w:rPr>
+        <w:t xml:space="preserve">weekly statistics </w:t>
+      </w:r>
+      <w:r>
+        <w:rPr>
+          <w:rFonts w:ascii="Times New Roman" w:hAnsi="Times New Roman" w:cs="Times New Roman"/>
+          <w:sz w:val="24"/>
+        </w:rPr>
+        <w:t xml:space="preserve">of each game. Each game will track </w:t>
+      </w:r>
+      <w:r>
+        <w:rPr>
+          <w:rFonts w:ascii="Times New Roman" w:hAnsi="Times New Roman" w:cs="Times New Roman"/>
+          <w:bCs/>
+          <w:sz w:val="24"/>
+        </w:rPr>
+        <w:t xml:space="preserve">two teams </w:t>
+      </w:r>
+      <w:r>
+        <w:rPr>
+          <w:rFonts w:ascii="Times New Roman" w:hAnsi="Times New Roman" w:cs="Times New Roman"/>
+          <w:sz w:val="24"/>
+        </w:rPr>
+        <w:t xml:space="preserve">and the web application will record which team won the game. The Web App will also measure how many points were </w:t>
+      </w:r>
+      <w:r>
+        <w:rPr>
+          <w:rFonts w:ascii="Times New Roman" w:hAnsi="Times New Roman" w:cs="Times New Roman"/>
+          <w:bCs/>
+          <w:sz w:val="24"/>
+        </w:rPr>
+        <w:t xml:space="preserve">scored </w:t>
+      </w:r>
+      <w:r>
+        <w:rPr>
+          <w:rFonts w:ascii="Times New Roman" w:hAnsi="Times New Roman" w:cs="Times New Roman"/>
+          <w:sz w:val="24"/>
+        </w:rPr>
+        <w:t xml:space="preserve">and how many points were </w:t>
+      </w:r>
+      <w:r>
+        <w:rPr>
+          <w:rFonts w:ascii="Times New Roman" w:hAnsi="Times New Roman" w:cs="Times New Roman"/>
+          <w:bCs/>
+          <w:sz w:val="24"/>
+        </w:rPr>
+        <w:t xml:space="preserve">allowed </w:t>
+      </w:r>
+      <w:r>
+        <w:rPr>
+          <w:rFonts w:ascii="Times New Roman" w:hAnsi="Times New Roman" w:cs="Times New Roman"/>
+          <w:sz w:val="24"/>
+        </w:rPr>
+        <w:t xml:space="preserve">(or lost) for each team and how many </w:t>
+      </w:r>
+      <w:r>
+        <w:rPr>
+          <w:rFonts w:ascii="Times New Roman" w:hAnsi="Times New Roman" w:cs="Times New Roman"/>
+          <w:bCs/>
+          <w:sz w:val="24"/>
+        </w:rPr>
+        <w:t xml:space="preserve">spectators </w:t>
+      </w:r>
+      <w:r>
+        <w:rPr>
+          <w:rFonts w:ascii="Times New Roman" w:hAnsi="Times New Roman" w:cs="Times New Roman"/>
+          <w:sz w:val="24"/>
+        </w:rPr>
+        <w:t>watched each game. There is an appropriate User Input Validation throughout the web application. The weekly results will be recorded in a database using appropriate tables and relations.</w:t>
+      </w:r>
+    </w:p>
+    <w:p>
+      <w:pPr>
+        <w:autoSpaceDE w:val="0"/>
+        <w:autoSpaceDN w:val="0"/>
+        <w:adjustRightInd w:val="0"/>
+        <w:spacing w:after="0" w:line="480" w:lineRule="auto"/>
+        <w:rPr>
+          <w:rFonts w:ascii="Times New Roman" w:hAnsi="Times New Roman" w:cs="Times New Roman"/>
+          <w:sz w:val="24"/>
+        </w:rPr>
+      </w:pPr>
+    </w:p>
+    <w:p>
+      <w:pPr>
+        <w:autoSpaceDE w:val="0"/>
+        <w:autoSpaceDN w:val="0"/>
+        <w:adjustRightInd w:val="0"/>
+        <w:spacing w:after="0" w:line="480" w:lineRule="auto"/>
+        <w:rPr>
+          <w:rFonts w:ascii="Times New Roman" w:hAnsi="Times New Roman" w:cs="Times New Roman"/>
+          <w:sz w:val="24"/>
+        </w:rPr>
+      </w:pPr>
+    </w:p>
+    <w:p>
+      <w:pPr>
+        <w:autoSpaceDE w:val="0"/>
+        <w:autoSpaceDN w:val="0"/>
+        <w:adjustRightInd w:val="0"/>
+        <w:spacing w:after="0" w:line="480" w:lineRule="auto"/>
+        <w:rPr>
+          <w:rFonts w:ascii="Times New Roman" w:hAnsi="Times New Roman" w:cs="Times New Roman"/>
+          <w:sz w:val="24"/>
+        </w:rPr>
+      </w:pPr>
+    </w:p>
+    <w:p>
+      <w:pPr>
+        <w:autoSpaceDE w:val="0"/>
+        <w:autoSpaceDN w:val="0"/>
+        <w:adjustRightInd w:val="0"/>
+        <w:spacing w:after="0" w:line="480" w:lineRule="auto"/>
+        <w:rPr>
+          <w:rFonts w:ascii="Times New Roman" w:hAnsi="Times New Roman" w:cs="Times New Roman"/>
+          <w:sz w:val="24"/>
+        </w:rPr>
+      </w:pPr>
+    </w:p>
+    <w:p>
+      <w:pPr>
+        <w:autoSpaceDE w:val="0"/>
+        <w:autoSpaceDN w:val="0"/>
+        <w:adjustRightInd w:val="0"/>
+        <w:spacing w:after="0" w:line="480" w:lineRule="auto"/>
+        <w:rPr>
+          <w:rFonts w:ascii="Times New Roman" w:hAnsi="Times New Roman" w:cs="Times New Roman"/>
+          <w:sz w:val="24"/>
+        </w:rPr>
+      </w:pPr>
+      <w:r>
+        <w:rPr>
+          <w:rFonts w:ascii="Times New Roman" w:hAnsi="Times New Roman" w:cs="Times New Roman"/>
+          <w:sz w:val="24"/>
+        </w:rPr>
+        <w:t>Main items in web app: -</w:t>
       </w:r>
     </w:p>
     <w:p>
@@ -733,21 +1154,24 @@
         <w:pStyle w:val="ListParagraph"/>
         <w:numPr>
           <w:ilvl w:val="0"/>
-          <w:numId w:val="3"/>
+          <w:numId w:val="5"/>
         </w:numPr>
-        <w:rPr>
-          <w:b/>
-          <w:sz w:val="24"/>
-          <w:szCs w:val="24"/>
-        </w:rPr>
-      </w:pPr>
-      <w:r>
-        <w:rPr>
-          <w:b/>
-          <w:sz w:val="24"/>
-          <w:szCs w:val="24"/>
-        </w:rPr>
-        <w:t>Colour</w:t>
+        <w:autoSpaceDE w:val="0"/>
+        <w:autoSpaceDN w:val="0"/>
+        <w:adjustRightInd w:val="0"/>
+        <w:spacing w:after="0" w:line="480" w:lineRule="auto"/>
+        <w:ind w:firstLine="0"/>
+        <w:rPr>
+          <w:rFonts w:ascii="Times New Roman" w:hAnsi="Times New Roman" w:cs="Times New Roman"/>
+          <w:sz w:val="24"/>
+        </w:rPr>
+      </w:pPr>
+      <w:r>
+        <w:rPr>
+          <w:rFonts w:ascii="Times New Roman" w:hAnsi="Times New Roman" w:cs="Times New Roman"/>
+          <w:sz w:val="24"/>
+        </w:rPr>
+        <w:t>Main Game Tracking Page</w:t>
       </w:r>
     </w:p>
     <w:p>
@@ -755,115 +1179,557 @@
         <w:pStyle w:val="ListParagraph"/>
         <w:numPr>
           <w:ilvl w:val="0"/>
-          <w:numId w:val="3"/>
+          <w:numId w:val="5"/>
         </w:numPr>
-        <w:rPr>
-          <w:b/>
-          <w:sz w:val="24"/>
-          <w:szCs w:val="24"/>
-        </w:rPr>
-      </w:pPr>
-      <w:r>
-        <w:rPr>
-          <w:b/>
-          <w:sz w:val="24"/>
-          <w:szCs w:val="24"/>
-        </w:rPr>
-        <w:t>Wireframes</w:t>
-      </w:r>
-    </w:p>
-    <w:p>
-      <w:pPr>
-        <w:pStyle w:val="ListParagraph"/>
-        <w:rPr>
-          <w:b/>
-          <w:sz w:val="24"/>
-          <w:szCs w:val="24"/>
-        </w:rPr>
-      </w:pPr>
-      <w:r>
-        <w:rPr>
-          <w:b/>
-          <w:sz w:val="24"/>
-          <w:szCs w:val="24"/>
-        </w:rPr>
-        <w:t>Main page</w:t>
-      </w:r>
-    </w:p>
-    <w:p>
-      <w:pPr>
-        <w:pStyle w:val="ListParagraph"/>
-      </w:pPr>
-      <w:r>
-        <w:object w:dxaOrig="11221" w:dyaOrig="8580">
-          <v:shape id="_x0000_i1027" type="#_x0000_t75" style="width:467.9pt;height:357.8pt" o:ole="">
-            <v:imagedata r:id="rId13" o:title=""/>
-          </v:shape>
-          <o:OLEObject Type="Embed" ProgID="Visio.Drawing.15" ShapeID="_x0000_i1027" DrawAspect="Content" ObjectID="_1537301008" r:id="rId14"/>
-        </w:object>
-      </w:r>
-    </w:p>
-    <w:p>
-      <w:pPr>
-        <w:pStyle w:val="ListParagraph"/>
-        <w:rPr>
-          <w:b/>
-        </w:rPr>
-      </w:pPr>
-      <w:r>
-        <w:rPr>
-          <w:b/>
-        </w:rPr>
-        <w:t>Register page</w:t>
-      </w:r>
-    </w:p>
-    <w:p>
-      <w:pPr>
-        <w:pStyle w:val="ListParagraph"/>
-        <w:rPr>
-          <w:b/>
-          <w:sz w:val="24"/>
-          <w:szCs w:val="24"/>
-        </w:rPr>
-      </w:pPr>
-      <w:r>
-        <w:object w:dxaOrig="11221" w:dyaOrig="8641">
-          <v:shape id="_x0000_i1029" type="#_x0000_t75" style="width:467.9pt;height:360.35pt" o:ole="">
-            <v:imagedata r:id="rId15" o:title=""/>
-          </v:shape>
-          <o:OLEObject Type="Embed" ProgID="Visio.Drawing.15" ShapeID="_x0000_i1029" DrawAspect="Content" ObjectID="_1537301009" r:id="rId16"/>
-        </w:object>
-      </w:r>
-      <w:bookmarkStart w:id="0" w:name="_GoBack"/>
-      <w:bookmarkEnd w:id="0"/>
+        <w:autoSpaceDE w:val="0"/>
+        <w:autoSpaceDN w:val="0"/>
+        <w:adjustRightInd w:val="0"/>
+        <w:spacing w:after="0" w:line="480" w:lineRule="auto"/>
+        <w:ind w:firstLine="0"/>
+        <w:rPr>
+          <w:rFonts w:ascii="Times New Roman" w:hAnsi="Times New Roman" w:cs="Times New Roman"/>
+          <w:sz w:val="24"/>
+        </w:rPr>
+      </w:pPr>
+      <w:r>
+        <w:rPr>
+          <w:rFonts w:ascii="Times New Roman" w:hAnsi="Times New Roman" w:cs="Times New Roman"/>
+          <w:sz w:val="24"/>
+        </w:rPr>
+        <w:t>Site Security</w:t>
+      </w:r>
     </w:p>
     <w:p>
       <w:pPr>
         <w:pStyle w:val="ListParagraph"/>
         <w:numPr>
           <w:ilvl w:val="0"/>
-          <w:numId w:val="3"/>
+          <w:numId w:val="5"/>
         </w:numPr>
+        <w:autoSpaceDE w:val="0"/>
+        <w:autoSpaceDN w:val="0"/>
+        <w:adjustRightInd w:val="0"/>
+        <w:spacing w:after="0" w:line="480" w:lineRule="auto"/>
+        <w:ind w:firstLine="0"/>
+        <w:rPr>
+          <w:rFonts w:ascii="Times New Roman" w:hAnsi="Times New Roman" w:cs="Times New Roman"/>
+          <w:sz w:val="24"/>
+        </w:rPr>
+      </w:pPr>
+      <w:r>
+        <w:rPr>
+          <w:rFonts w:ascii="Times New Roman" w:hAnsi="Times New Roman" w:cs="Times New Roman"/>
+          <w:sz w:val="24"/>
+        </w:rPr>
+        <w:t>Web Application Structure</w:t>
+      </w:r>
+    </w:p>
+    <w:p>
+      <w:pPr>
+        <w:pStyle w:val="ListParagraph"/>
+        <w:numPr>
+          <w:ilvl w:val="0"/>
+          <w:numId w:val="5"/>
+        </w:numPr>
+        <w:autoSpaceDE w:val="0"/>
+        <w:autoSpaceDN w:val="0"/>
+        <w:adjustRightInd w:val="0"/>
+        <w:spacing w:after="0" w:line="480" w:lineRule="auto"/>
+        <w:ind w:firstLine="0"/>
+        <w:rPr>
+          <w:rFonts w:ascii="Times New Roman" w:hAnsi="Times New Roman" w:cs="Times New Roman"/>
+          <w:sz w:val="24"/>
+        </w:rPr>
+      </w:pPr>
+      <w:r>
+        <w:rPr>
+          <w:rFonts w:ascii="Times New Roman" w:hAnsi="Times New Roman" w:cs="Times New Roman"/>
+          <w:sz w:val="24"/>
+        </w:rPr>
+        <w:t>Cloud Hosting</w:t>
+      </w:r>
+    </w:p>
+    <w:p>
+      <w:pPr>
+        <w:jc w:val="center"/>
         <w:rPr>
           <w:b/>
           <w:sz w:val="24"/>
           <w:szCs w:val="24"/>
-        </w:rPr>
-      </w:pPr>
-      <w:r>
+          <w:u w:val="single"/>
+        </w:rPr>
+      </w:pPr>
+    </w:p>
+    <w:p>
+      <w:pPr>
+        <w:jc w:val="center"/>
         <w:rPr>
           <w:b/>
           <w:sz w:val="24"/>
           <w:szCs w:val="24"/>
+          <w:u w:val="single"/>
+        </w:rPr>
+      </w:pPr>
+    </w:p>
+    <w:p>
+      <w:pPr>
+        <w:jc w:val="center"/>
+        <w:rPr>
+          <w:b/>
+          <w:sz w:val="24"/>
+          <w:szCs w:val="24"/>
+          <w:u w:val="single"/>
+        </w:rPr>
+      </w:pPr>
+    </w:p>
+    <w:p>
+      <w:pPr>
+        <w:jc w:val="center"/>
+        <w:rPr>
+          <w:b/>
+          <w:sz w:val="24"/>
+          <w:szCs w:val="24"/>
+          <w:u w:val="single"/>
+        </w:rPr>
+      </w:pPr>
+    </w:p>
+    <w:p>
+      <w:pPr>
+        <w:rPr>
+          <w:b/>
+          <w:sz w:val="24"/>
+          <w:szCs w:val="24"/>
+          <w:u w:val="single"/>
+        </w:rPr>
+      </w:pPr>
+    </w:p>
+    <w:p>
+      <w:pPr>
+        <w:pStyle w:val="ListParagraph"/>
+        <w:numPr>
+          <w:ilvl w:val="0"/>
+          <w:numId w:val="6"/>
+        </w:numPr>
+        <w:spacing w:after="0" w:line="480" w:lineRule="auto"/>
+        <w:rPr>
+          <w:rFonts w:ascii="Times New Roman" w:hAnsi="Times New Roman" w:cs="Times New Roman"/>
+          <w:sz w:val="28"/>
+          <w:u w:val="single"/>
+        </w:rPr>
+      </w:pPr>
+      <w:r>
+        <w:rPr>
+          <w:rFonts w:ascii="Times New Roman" w:hAnsi="Times New Roman" w:cs="Times New Roman"/>
+          <w:sz w:val="28"/>
+          <w:u w:val="single"/>
+        </w:rPr>
+        <w:lastRenderedPageBreak/>
+        <w:t>Typography and Color Section</w:t>
+      </w:r>
+    </w:p>
+    <w:p>
+      <w:pPr>
+        <w:spacing w:after="0" w:line="480" w:lineRule="auto"/>
+        <w:rPr>
+          <w:rFonts w:ascii="Times New Roman" w:hAnsi="Times New Roman" w:cs="Times New Roman"/>
+          <w:u w:val="single"/>
+        </w:rPr>
+      </w:pPr>
+    </w:p>
+    <w:p>
+      <w:pPr>
+        <w:spacing w:after="0" w:line="480" w:lineRule="auto"/>
+        <w:rPr>
+          <w:rFonts w:ascii="Times New Roman" w:hAnsi="Times New Roman" w:cs="Times New Roman"/>
+          <w:sz w:val="24"/>
+        </w:rPr>
+      </w:pPr>
+      <w:r>
+        <w:rPr>
+          <w:rFonts w:ascii="Times New Roman" w:hAnsi="Times New Roman" w:cs="Times New Roman"/>
+          <w:sz w:val="24"/>
+        </w:rPr>
+        <w:t>For topography:</w:t>
+      </w:r>
+    </w:p>
+    <w:p>
+      <w:pPr>
+        <w:spacing w:after="0" w:line="480" w:lineRule="auto"/>
+        <w:rPr>
+          <w:rFonts w:ascii="Times New Roman" w:hAnsi="Times New Roman" w:cs="Times New Roman"/>
+          <w:sz w:val="24"/>
+        </w:rPr>
+      </w:pPr>
+      <w:r>
+        <w:rPr>
+          <w:rFonts w:ascii="Times New Roman" w:hAnsi="Times New Roman" w:cs="Times New Roman"/>
+          <w:sz w:val="24"/>
+        </w:rPr>
+        <w:t>Mostly Times New Roman, Times, sans-serif and Georgia is used in the whole app.</w:t>
+      </w:r>
+    </w:p>
+    <w:p>
+      <w:pPr>
+        <w:spacing w:after="0" w:line="480" w:lineRule="auto"/>
+        <w:rPr>
+          <w:rFonts w:ascii="Times New Roman" w:hAnsi="Times New Roman" w:cs="Times New Roman"/>
+          <w:sz w:val="24"/>
+        </w:rPr>
+      </w:pPr>
+      <w:r>
+        <w:rPr>
+          <w:rFonts w:ascii="Times New Roman" w:hAnsi="Times New Roman" w:cs="Times New Roman"/>
+          <w:sz w:val="24"/>
+        </w:rPr>
+        <w:t>For color:</w:t>
+      </w:r>
+    </w:p>
+    <w:p>
+      <w:pPr>
+        <w:spacing w:after="0" w:line="480" w:lineRule="auto"/>
+        <w:rPr>
+          <w:rFonts w:ascii="Times New Roman" w:hAnsi="Times New Roman" w:cs="Times New Roman"/>
+          <w:sz w:val="24"/>
+        </w:rPr>
+      </w:pPr>
+      <w:r>
+        <w:rPr>
+          <w:rFonts w:ascii="Times New Roman" w:hAnsi="Times New Roman" w:cs="Times New Roman"/>
+          <w:sz w:val="24"/>
+        </w:rPr>
+        <w:t xml:space="preserve">We have chosen cricket game </w:t>
+      </w:r>
+      <w:r>
+        <w:rPr>
+          <w:rFonts w:ascii="Times New Roman" w:hAnsi="Times New Roman" w:cs="Times New Roman"/>
+          <w:sz w:val="24"/>
+        </w:rPr>
+        <w:t>related colors</w:t>
+      </w:r>
+      <w:r>
+        <w:rPr>
+          <w:rFonts w:ascii="Times New Roman" w:hAnsi="Times New Roman" w:cs="Times New Roman"/>
+          <w:sz w:val="24"/>
+        </w:rPr>
+        <w:t xml:space="preserve"> and cricket related images</w:t>
+      </w:r>
+      <w:r>
+        <w:rPr>
+          <w:rFonts w:ascii="Times New Roman" w:hAnsi="Times New Roman" w:cs="Times New Roman"/>
+          <w:sz w:val="24"/>
+        </w:rPr>
+        <w:t xml:space="preserve"> to make our web app.</w:t>
+      </w:r>
+    </w:p>
+    <w:p>
+      <w:pPr>
+        <w:ind w:left="360"/>
+        <w:jc w:val="center"/>
+        <w:rPr>
+          <w:b/>
+          <w:sz w:val="24"/>
+          <w:szCs w:val="24"/>
+          <w:u w:val="single"/>
+        </w:rPr>
+      </w:pPr>
+    </w:p>
+    <w:p>
+      <w:pPr>
+        <w:rPr>
+          <w:b/>
+          <w:sz w:val="24"/>
+          <w:szCs w:val="24"/>
+          <w:u w:val="single"/>
+        </w:rPr>
+      </w:pPr>
+    </w:p>
+    <w:p>
+      <w:pPr>
+        <w:ind w:left="360"/>
+        <w:jc w:val="center"/>
+        <w:rPr>
+          <w:b/>
+          <w:sz w:val="24"/>
+          <w:szCs w:val="24"/>
+          <w:u w:val="single"/>
+        </w:rPr>
+      </w:pPr>
+    </w:p>
+    <w:p>
+      <w:pPr>
+        <w:pStyle w:val="ListParagraph"/>
+        <w:numPr>
+          <w:ilvl w:val="0"/>
+          <w:numId w:val="6"/>
+        </w:numPr>
+        <w:jc w:val="center"/>
+        <w:rPr>
+          <w:b/>
+          <w:sz w:val="24"/>
+          <w:szCs w:val="24"/>
+          <w:u w:val="single"/>
+        </w:rPr>
+      </w:pPr>
+      <w:r>
+        <w:rPr>
+          <w:b/>
+          <w:sz w:val="24"/>
+          <w:szCs w:val="24"/>
+          <w:u w:val="single"/>
+        </w:rPr>
+        <w:t>Version History</w:t>
+      </w:r>
+    </w:p>
+    <w:p>
+      <w:pPr>
+        <w:rPr>
+          <w:sz w:val="24"/>
+          <w:szCs w:val="24"/>
+        </w:rPr>
+      </w:pPr>
+      <w:r>
+        <w:rPr>
+          <w:sz w:val="24"/>
+          <w:szCs w:val="24"/>
+        </w:rPr>
+        <w:t>Git hub:</w:t>
+      </w:r>
+      <w:r>
+        <w:rPr>
+          <w:sz w:val="24"/>
+          <w:szCs w:val="24"/>
+        </w:rPr>
+        <w:t>https://github.com/WaynellLovell/Assignment02-Joint-Project.git</w:t>
+      </w:r>
+      <w:r>
+        <w:rPr>
+          <w:sz w:val="24"/>
+          <w:szCs w:val="24"/>
+        </w:rPr>
+        <w:br w:type="page"/>
+      </w:r>
+    </w:p>
+    <w:p>
+      <w:pPr>
+        <w:rPr>
+          <w:sz w:val="24"/>
+          <w:szCs w:val="24"/>
+        </w:rPr>
+      </w:pPr>
+    </w:p>
+    <w:p>
+      <w:pPr>
+        <w:pStyle w:val="ListParagraph"/>
+        <w:numPr>
+          <w:ilvl w:val="0"/>
+          <w:numId w:val="6"/>
+        </w:numPr>
+        <w:rPr>
+          <w:b/>
+          <w:sz w:val="24"/>
+          <w:szCs w:val="24"/>
+        </w:rPr>
+      </w:pPr>
+      <w:r>
+        <w:rPr>
+          <w:b/>
+          <w:sz w:val="24"/>
+          <w:szCs w:val="24"/>
+        </w:rPr>
+        <w:t>Wireframes</w:t>
+      </w:r>
+    </w:p>
+    <w:p>
+      <w:pPr>
+        <w:pStyle w:val="ListParagraph"/>
+        <w:rPr>
+          <w:b/>
+          <w:sz w:val="24"/>
+          <w:szCs w:val="24"/>
+        </w:rPr>
+      </w:pPr>
+      <w:r>
+        <w:rPr>
+          <w:b/>
+          <w:sz w:val="24"/>
+          <w:szCs w:val="24"/>
+        </w:rPr>
+        <w:t>Main page</w:t>
+      </w:r>
+    </w:p>
+    <w:p>
+      <w:pPr>
+        <w:pStyle w:val="ListParagraph"/>
+      </w:pPr>
+      <w:r>
+        <w:object w:dxaOrig="11236" w:dyaOrig="12841">
+          <v:shapetype id="_x0000_t75" coordsize="21600,21600" o:spt="75" o:preferrelative="t" path="m@4@5l@4@11@9@11@9@5xe" filled="f" stroked="f">
+            <v:stroke joinstyle="miter"/>
+            <v:formulas>
+              <v:f eqn="if lineDrawn pixelLineWidth 0"/>
+              <v:f eqn="sum @0 1 0"/>
+              <v:f eqn="sum 0 0 @1"/>
+              <v:f eqn="prod @2 1 2"/>
+              <v:f eqn="prod @3 21600 pixelWidth"/>
+              <v:f eqn="prod @3 21600 pixelHeight"/>
+              <v:f eqn="sum @0 0 1"/>
+              <v:f eqn="prod @6 1 2"/>
+              <v:f eqn="prod @7 21600 pixelWidth"/>
+              <v:f eqn="sum @8 21600 0"/>
+              <v:f eqn="prod @7 21600 pixelHeight"/>
+              <v:f eqn="sum @10 21600 0"/>
+            </v:formulas>
+            <v:path o:extrusionok="f" gradientshapeok="t" o:connecttype="rect"/>
+            <o:lock v:ext="edit" aspectratio="t"/>
+          </v:shapetype>
+          <v:shape id="_x0000_i1028" type="#_x0000_t75" style="width:468pt;height:534.85pt" o:ole="">
+            <v:imagedata r:id="rId14" o:title=""/>
+          </v:shape>
+          <o:OLEObject Type="Embed" ProgID="Visio.Drawing.15" ShapeID="_x0000_i1028" DrawAspect="Content" ObjectID="_1537376437" r:id="rId15"/>
+        </w:object>
+      </w:r>
+    </w:p>
+    <w:p>
+      <w:pPr>
+        <w:pStyle w:val="ListParagraph"/>
+        <w:rPr>
+          <w:b/>
+        </w:rPr>
+      </w:pPr>
+    </w:p>
+    <w:p>
+      <w:pPr>
+        <w:pStyle w:val="ListParagraph"/>
+        <w:rPr>
+          <w:b/>
+        </w:rPr>
+      </w:pPr>
+    </w:p>
+    <w:p>
+      <w:pPr>
+        <w:rPr>
+          <w:b/>
+        </w:rPr>
+      </w:pPr>
+      <w:bookmarkStart w:id="0" w:name="_GoBack"/>
+      <w:bookmarkEnd w:id="0"/>
+      <w:r>
+        <w:rPr>
+          <w:b/>
+        </w:rPr>
+        <w:lastRenderedPageBreak/>
+        <w:t>Register page</w:t>
+      </w:r>
+    </w:p>
+    <w:p>
+      <w:pPr>
+        <w:pStyle w:val="ListParagraph"/>
+        <w:rPr>
+          <w:b/>
+          <w:sz w:val="24"/>
+          <w:szCs w:val="24"/>
+        </w:rPr>
+      </w:pPr>
+      <w:r>
+        <w:object w:dxaOrig="11221" w:dyaOrig="8641">
+          <v:shape id="_x0000_i1026" type="#_x0000_t75" style="width:467.9pt;height:359.9pt" o:ole="">
+            <v:imagedata r:id="rId16" o:title=""/>
+          </v:shape>
+          <o:OLEObject Type="Embed" ProgID="Visio.Drawing.15" ShapeID="_x0000_i1026" DrawAspect="Content" ObjectID="_1537376438" r:id="rId17"/>
+        </w:object>
+      </w:r>
+    </w:p>
+    <w:p>
+      <w:pPr>
+        <w:pStyle w:val="ListParagraph"/>
+        <w:numPr>
+          <w:ilvl w:val="0"/>
+          <w:numId w:val="6"/>
+        </w:numPr>
+        <w:rPr>
+          <w:b/>
+          <w:sz w:val="24"/>
+          <w:szCs w:val="24"/>
+        </w:rPr>
+      </w:pPr>
+      <w:r>
+        <w:rPr>
+          <w:b/>
+          <w:sz w:val="24"/>
+          <w:szCs w:val="24"/>
         </w:rPr>
         <w:t>Screen capture</w:t>
       </w:r>
+      <w:r>
+        <w:rPr>
+          <w:b/>
+          <w:sz w:val="24"/>
+          <w:szCs w:val="24"/>
+        </w:rPr>
+        <w:t xml:space="preserve"> Section:</w:t>
+      </w:r>
+    </w:p>
+    <w:p>
+      <w:pPr>
+        <w:pStyle w:val="ListParagraph"/>
+        <w:rPr>
+          <w:b/>
+          <w:sz w:val="24"/>
+          <w:szCs w:val="24"/>
+        </w:rPr>
+      </w:pPr>
+    </w:p>
+    <w:p>
+      <w:pPr>
+        <w:pStyle w:val="ListParagraph"/>
+        <w:numPr>
+          <w:ilvl w:val="0"/>
+          <w:numId w:val="6"/>
+        </w:numPr>
+        <w:rPr>
+          <w:b/>
+          <w:sz w:val="24"/>
+          <w:szCs w:val="24"/>
+        </w:rPr>
+      </w:pPr>
+      <w:r>
+        <w:rPr>
+          <w:b/>
+          <w:sz w:val="24"/>
+          <w:szCs w:val="24"/>
+        </w:rPr>
+        <w:t>Website Cloud link</w:t>
+      </w:r>
+      <w:r>
+        <w:rPr>
+          <w:b/>
+          <w:sz w:val="24"/>
+          <w:szCs w:val="24"/>
+        </w:rPr>
+        <w:t>:</w:t>
+      </w:r>
+    </w:p>
+    <w:p>
+      <w:pPr>
+        <w:pStyle w:val="ListParagraph"/>
+        <w:rPr>
+          <w:sz w:val="24"/>
+          <w:szCs w:val="24"/>
+        </w:rPr>
+      </w:pPr>
+      <w:r>
+        <w:rPr>
+          <w:sz w:val="24"/>
+          <w:szCs w:val="24"/>
+        </w:rPr>
+        <w:t>http://crickettracker.azurewebsites.net/</w:t>
+      </w:r>
     </w:p>
     <w:sectPr>
-      <w:headerReference w:type="even" r:id="rId17"/>
-      <w:headerReference w:type="default" r:id="rId18"/>
-      <w:footerReference w:type="even" r:id="rId19"/>
-      <w:footerReference w:type="default" r:id="rId20"/>
+      <w:headerReference w:type="even" r:id="rId18"/>
+      <w:headerReference w:type="default" r:id="rId19"/>
+      <w:footerReference w:type="even" r:id="rId20"/>
+      <w:footerReference w:type="default" r:id="rId21"/>
       <w:pgSz w:w="12240" w:h="15840"/>
       <w:pgMar w:top="1440" w:right="1440" w:bottom="1440" w:left="1440" w:header="720" w:footer="720" w:gutter="0"/>
       <w:pgBorders w:offsetFrom="page">
@@ -881,7 +1747,7 @@
 </file>
 
 <file path=word/endnotes.xml><?xml version="1.0" encoding="utf-8"?>
-<w:endnotes xmlns:wpc="http://schemas.microsoft.com/office/word/2010/wordprocessingCanvas" xmlns:cx="http://schemas.microsoft.com/office/drawing/2014/chartex" xmlns:mc="http://schemas.openxmlformats.org/markup-compatibility/2006" xmlns:o="urn:schemas-microsoft-com:office:office" xmlns:r="http://schemas.openxmlformats.org/officeDocument/2006/relationships" xmlns:m="http://schemas.openxmlformats.org/officeDocument/2006/math" xmlns:v="urn:schemas-microsoft-com:vml" xmlns:wp14="http://schemas.microsoft.com/office/word/2010/wordprocessingDrawing" xmlns:wp="http://schemas.openxmlformats.org/drawingml/2006/wordprocessingDrawing" xmlns:w10="urn:schemas-microsoft-com:office:word" xmlns:w="http://schemas.openxmlformats.org/wordprocessingml/2006/main" xmlns:w14="http://schemas.microsoft.com/office/word/2010/wordml" xmlns:w15="http://schemas.microsoft.com/office/word/2012/wordml" xmlns:w16se="http://schemas.microsoft.com/office/word/2015/wordml/symex" xmlns:wpg="http://schemas.microsoft.com/office/word/2010/wordprocessingGroup" xmlns:wpi="http://schemas.microsoft.com/office/word/2010/wordprocessingInk" xmlns:wne="http://schemas.microsoft.com/office/word/2006/wordml" xmlns:wps="http://schemas.microsoft.com/office/word/2010/wordprocessingShape" mc:Ignorable="w14 w15 w16se wp14">
+<w:endnotes xmlns:wpc="http://schemas.microsoft.com/office/word/2010/wordprocessingCanvas" xmlns:cx="http://schemas.microsoft.com/office/drawing/2014/chartex" xmlns:cx1="http://schemas.microsoft.com/office/drawing/2015/9/8/chartex" xmlns:cx2="http://schemas.microsoft.com/office/drawing/2015/10/21/chartex" xmlns:mc="http://schemas.openxmlformats.org/markup-compatibility/2006" xmlns:o="urn:schemas-microsoft-com:office:office" xmlns:r="http://schemas.openxmlformats.org/officeDocument/2006/relationships" xmlns:m="http://schemas.openxmlformats.org/officeDocument/2006/math" xmlns:v="urn:schemas-microsoft-com:vml" xmlns:wp14="http://schemas.microsoft.com/office/word/2010/wordprocessingDrawing" xmlns:wp="http://schemas.openxmlformats.org/drawingml/2006/wordprocessingDrawing" xmlns:w10="urn:schemas-microsoft-com:office:word" xmlns:w="http://schemas.openxmlformats.org/wordprocessingml/2006/main" xmlns:w14="http://schemas.microsoft.com/office/word/2010/wordml" xmlns:w15="http://schemas.microsoft.com/office/word/2012/wordml" xmlns:w16se="http://schemas.microsoft.com/office/word/2015/wordml/symex" xmlns:wpg="http://schemas.microsoft.com/office/word/2010/wordprocessingGroup" xmlns:wpi="http://schemas.microsoft.com/office/word/2010/wordprocessingInk" xmlns:wne="http://schemas.microsoft.com/office/word/2006/wordml" xmlns:wps="http://schemas.microsoft.com/office/word/2010/wordprocessingShape" mc:Ignorable="w14 w15 w16se wp14">
   <w:endnote w:type="separator" w:id="-1">
     <w:p>
       <w:pPr>
@@ -906,7 +1772,7 @@
 </file>
 
 <file path=word/footer1.xml><?xml version="1.0" encoding="utf-8"?>
-<w:ftr xmlns:wpc="http://schemas.microsoft.com/office/word/2010/wordprocessingCanvas" xmlns:cx="http://schemas.microsoft.com/office/drawing/2014/chartex" xmlns:mc="http://schemas.openxmlformats.org/markup-compatibility/2006" xmlns:o="urn:schemas-microsoft-com:office:office" xmlns:r="http://schemas.openxmlformats.org/officeDocument/2006/relationships" xmlns:m="http://schemas.openxmlformats.org/officeDocument/2006/math" xmlns:v="urn:schemas-microsoft-com:vml" xmlns:wp14="http://schemas.microsoft.com/office/word/2010/wordprocessingDrawing" xmlns:wp="http://schemas.openxmlformats.org/drawingml/2006/wordprocessingDrawing" xmlns:w10="urn:schemas-microsoft-com:office:word" xmlns:w="http://schemas.openxmlformats.org/wordprocessingml/2006/main" xmlns:w14="http://schemas.microsoft.com/office/word/2010/wordml" xmlns:w15="http://schemas.microsoft.com/office/word/2012/wordml" xmlns:w16se="http://schemas.microsoft.com/office/word/2015/wordml/symex" xmlns:wpg="http://schemas.microsoft.com/office/word/2010/wordprocessingGroup" xmlns:wpi="http://schemas.microsoft.com/office/word/2010/wordprocessingInk" xmlns:wne="http://schemas.microsoft.com/office/word/2006/wordml" xmlns:wps="http://schemas.microsoft.com/office/word/2010/wordprocessingShape" mc:Ignorable="w14 w15 w16se wp14">
+<w:ftr xmlns:wpc="http://schemas.microsoft.com/office/word/2010/wordprocessingCanvas" xmlns:cx="http://schemas.microsoft.com/office/drawing/2014/chartex" xmlns:cx1="http://schemas.microsoft.com/office/drawing/2015/9/8/chartex" xmlns:cx2="http://schemas.microsoft.com/office/drawing/2015/10/21/chartex" xmlns:mc="http://schemas.openxmlformats.org/markup-compatibility/2006" xmlns:o="urn:schemas-microsoft-com:office:office" xmlns:r="http://schemas.openxmlformats.org/officeDocument/2006/relationships" xmlns:m="http://schemas.openxmlformats.org/officeDocument/2006/math" xmlns:v="urn:schemas-microsoft-com:vml" xmlns:wp14="http://schemas.microsoft.com/office/word/2010/wordprocessingDrawing" xmlns:wp="http://schemas.openxmlformats.org/drawingml/2006/wordprocessingDrawing" xmlns:w10="urn:schemas-microsoft-com:office:word" xmlns:w="http://schemas.openxmlformats.org/wordprocessingml/2006/main" xmlns:w14="http://schemas.microsoft.com/office/word/2010/wordml" xmlns:w15="http://schemas.microsoft.com/office/word/2012/wordml" xmlns:w16se="http://schemas.microsoft.com/office/word/2015/wordml/symex" xmlns:wpg="http://schemas.microsoft.com/office/word/2010/wordprocessingGroup" xmlns:wpi="http://schemas.microsoft.com/office/word/2010/wordprocessingInk" xmlns:wne="http://schemas.microsoft.com/office/word/2006/wordml" xmlns:wps="http://schemas.microsoft.com/office/word/2010/wordprocessingShape" mc:Ignorable="w14 w15 w16se wp14">
   <w:p>
     <w:pPr>
       <w:pStyle w:val="Footer"/>
@@ -957,7 +1823,7 @@
         <w:rFonts w:asciiTheme="majorHAnsi" w:hAnsiTheme="majorHAnsi"/>
         <w:noProof/>
       </w:rPr>
-      <w:t>4</w:t>
+      <w:t>6</w:t>
     </w:r>
     <w:r>
       <w:rPr>
@@ -976,7 +1842,7 @@
 </file>
 
 <file path=word/footer2.xml><?xml version="1.0" encoding="utf-8"?>
-<w:ftr xmlns:wpc="http://schemas.microsoft.com/office/word/2010/wordprocessingCanvas" xmlns:cx="http://schemas.microsoft.com/office/drawing/2014/chartex" xmlns:mc="http://schemas.openxmlformats.org/markup-compatibility/2006" xmlns:o="urn:schemas-microsoft-com:office:office" xmlns:r="http://schemas.openxmlformats.org/officeDocument/2006/relationships" xmlns:m="http://schemas.openxmlformats.org/officeDocument/2006/math" xmlns:v="urn:schemas-microsoft-com:vml" xmlns:wp14="http://schemas.microsoft.com/office/word/2010/wordprocessingDrawing" xmlns:wp="http://schemas.openxmlformats.org/drawingml/2006/wordprocessingDrawing" xmlns:w10="urn:schemas-microsoft-com:office:word" xmlns:w="http://schemas.openxmlformats.org/wordprocessingml/2006/main" xmlns:w14="http://schemas.microsoft.com/office/word/2010/wordml" xmlns:w15="http://schemas.microsoft.com/office/word/2012/wordml" xmlns:w16se="http://schemas.microsoft.com/office/word/2015/wordml/symex" xmlns:wpg="http://schemas.microsoft.com/office/word/2010/wordprocessingGroup" xmlns:wpi="http://schemas.microsoft.com/office/word/2010/wordprocessingInk" xmlns:wne="http://schemas.microsoft.com/office/word/2006/wordml" xmlns:wps="http://schemas.microsoft.com/office/word/2010/wordprocessingShape" mc:Ignorable="w14 w15 w16se wp14">
+<w:ftr xmlns:wpc="http://schemas.microsoft.com/office/word/2010/wordprocessingCanvas" xmlns:cx="http://schemas.microsoft.com/office/drawing/2014/chartex" xmlns:cx1="http://schemas.microsoft.com/office/drawing/2015/9/8/chartex" xmlns:cx2="http://schemas.microsoft.com/office/drawing/2015/10/21/chartex" xmlns:mc="http://schemas.openxmlformats.org/markup-compatibility/2006" xmlns:o="urn:schemas-microsoft-com:office:office" xmlns:r="http://schemas.openxmlformats.org/officeDocument/2006/relationships" xmlns:m="http://schemas.openxmlformats.org/officeDocument/2006/math" xmlns:v="urn:schemas-microsoft-com:vml" xmlns:wp14="http://schemas.microsoft.com/office/word/2010/wordprocessingDrawing" xmlns:wp="http://schemas.openxmlformats.org/drawingml/2006/wordprocessingDrawing" xmlns:w10="urn:schemas-microsoft-com:office:word" xmlns:w="http://schemas.openxmlformats.org/wordprocessingml/2006/main" xmlns:w14="http://schemas.microsoft.com/office/word/2010/wordml" xmlns:w15="http://schemas.microsoft.com/office/word/2012/wordml" xmlns:w16se="http://schemas.microsoft.com/office/word/2015/wordml/symex" xmlns:wpg="http://schemas.microsoft.com/office/word/2010/wordprocessingGroup" xmlns:wpi="http://schemas.microsoft.com/office/word/2010/wordprocessingInk" xmlns:wne="http://schemas.microsoft.com/office/word/2006/wordml" xmlns:wps="http://schemas.microsoft.com/office/word/2010/wordprocessingShape" mc:Ignorable="w14 w15 w16se wp14">
   <w:p>
     <w:pPr>
       <w:pStyle w:val="Footer"/>
@@ -1051,7 +1917,7 @@
 </file>
 
 <file path=word/footnotes.xml><?xml version="1.0" encoding="utf-8"?>
-<w:footnotes xmlns:wpc="http://schemas.microsoft.com/office/word/2010/wordprocessingCanvas" xmlns:cx="http://schemas.microsoft.com/office/drawing/2014/chartex" xmlns:mc="http://schemas.openxmlformats.org/markup-compatibility/2006" xmlns:o="urn:schemas-microsoft-com:office:office" xmlns:r="http://schemas.openxmlformats.org/officeDocument/2006/relationships" xmlns:m="http://schemas.openxmlformats.org/officeDocument/2006/math" xmlns:v="urn:schemas-microsoft-com:vml" xmlns:wp14="http://schemas.microsoft.com/office/word/2010/wordprocessingDrawing" xmlns:wp="http://schemas.openxmlformats.org/drawingml/2006/wordprocessingDrawing" xmlns:w10="urn:schemas-microsoft-com:office:word" xmlns:w="http://schemas.openxmlformats.org/wordprocessingml/2006/main" xmlns:w14="http://schemas.microsoft.com/office/word/2010/wordml" xmlns:w15="http://schemas.microsoft.com/office/word/2012/wordml" xmlns:w16se="http://schemas.microsoft.com/office/word/2015/wordml/symex" xmlns:wpg="http://schemas.microsoft.com/office/word/2010/wordprocessingGroup" xmlns:wpi="http://schemas.microsoft.com/office/word/2010/wordprocessingInk" xmlns:wne="http://schemas.microsoft.com/office/word/2006/wordml" xmlns:wps="http://schemas.microsoft.com/office/word/2010/wordprocessingShape" mc:Ignorable="w14 w15 w16se wp14">
+<w:footnotes xmlns:wpc="http://schemas.microsoft.com/office/word/2010/wordprocessingCanvas" xmlns:cx="http://schemas.microsoft.com/office/drawing/2014/chartex" xmlns:cx1="http://schemas.microsoft.com/office/drawing/2015/9/8/chartex" xmlns:cx2="http://schemas.microsoft.com/office/drawing/2015/10/21/chartex" xmlns:mc="http://schemas.openxmlformats.org/markup-compatibility/2006" xmlns:o="urn:schemas-microsoft-com:office:office" xmlns:r="http://schemas.openxmlformats.org/officeDocument/2006/relationships" xmlns:m="http://schemas.openxmlformats.org/officeDocument/2006/math" xmlns:v="urn:schemas-microsoft-com:vml" xmlns:wp14="http://schemas.microsoft.com/office/word/2010/wordprocessingDrawing" xmlns:wp="http://schemas.openxmlformats.org/drawingml/2006/wordprocessingDrawing" xmlns:w10="urn:schemas-microsoft-com:office:word" xmlns:w="http://schemas.openxmlformats.org/wordprocessingml/2006/main" xmlns:w14="http://schemas.microsoft.com/office/word/2010/wordml" xmlns:w15="http://schemas.microsoft.com/office/word/2012/wordml" xmlns:w16se="http://schemas.microsoft.com/office/word/2015/wordml/symex" xmlns:wpg="http://schemas.microsoft.com/office/word/2010/wordprocessingGroup" xmlns:wpi="http://schemas.microsoft.com/office/word/2010/wordprocessingInk" xmlns:wne="http://schemas.microsoft.com/office/word/2006/wordml" xmlns:wps="http://schemas.microsoft.com/office/word/2010/wordprocessingShape" mc:Ignorable="w14 w15 w16se wp14">
   <w:footnote w:type="separator" w:id="-1">
     <w:p>
       <w:pPr>
@@ -1076,7 +1942,7 @@
 </file>
 
 <file path=word/header1.xml><?xml version="1.0" encoding="utf-8"?>
-<w:hdr xmlns:wpc="http://schemas.microsoft.com/office/word/2010/wordprocessingCanvas" xmlns:cx="http://schemas.microsoft.com/office/drawing/2014/chartex" xmlns:mc="http://schemas.openxmlformats.org/markup-compatibility/2006" xmlns:o="urn:schemas-microsoft-com:office:office" xmlns:r="http://schemas.openxmlformats.org/officeDocument/2006/relationships" xmlns:m="http://schemas.openxmlformats.org/officeDocument/2006/math" xmlns:v="urn:schemas-microsoft-com:vml" xmlns:wp14="http://schemas.microsoft.com/office/word/2010/wordprocessingDrawing" xmlns:wp="http://schemas.openxmlformats.org/drawingml/2006/wordprocessingDrawing" xmlns:w10="urn:schemas-microsoft-com:office:word" xmlns:w="http://schemas.openxmlformats.org/wordprocessingml/2006/main" xmlns:w14="http://schemas.microsoft.com/office/word/2010/wordml" xmlns:w15="http://schemas.microsoft.com/office/word/2012/wordml" xmlns:w16se="http://schemas.microsoft.com/office/word/2015/wordml/symex" xmlns:wpg="http://schemas.microsoft.com/office/word/2010/wordprocessingGroup" xmlns:wpi="http://schemas.microsoft.com/office/word/2010/wordprocessingInk" xmlns:wne="http://schemas.microsoft.com/office/word/2006/wordml" xmlns:wps="http://schemas.microsoft.com/office/word/2010/wordprocessingShape" mc:Ignorable="w14 w15 w16se wp14">
+<w:hdr xmlns:wpc="http://schemas.microsoft.com/office/word/2010/wordprocessingCanvas" xmlns:cx="http://schemas.microsoft.com/office/drawing/2014/chartex" xmlns:cx1="http://schemas.microsoft.com/office/drawing/2015/9/8/chartex" xmlns:cx2="http://schemas.microsoft.com/office/drawing/2015/10/21/chartex" xmlns:mc="http://schemas.openxmlformats.org/markup-compatibility/2006" xmlns:o="urn:schemas-microsoft-com:office:office" xmlns:r="http://schemas.openxmlformats.org/officeDocument/2006/relationships" xmlns:m="http://schemas.openxmlformats.org/officeDocument/2006/math" xmlns:v="urn:schemas-microsoft-com:vml" xmlns:wp14="http://schemas.microsoft.com/office/word/2010/wordprocessingDrawing" xmlns:wp="http://schemas.openxmlformats.org/drawingml/2006/wordprocessingDrawing" xmlns:w10="urn:schemas-microsoft-com:office:word" xmlns:w="http://schemas.openxmlformats.org/wordprocessingml/2006/main" xmlns:w14="http://schemas.microsoft.com/office/word/2010/wordml" xmlns:w15="http://schemas.microsoft.com/office/word/2012/wordml" xmlns:w16se="http://schemas.microsoft.com/office/word/2015/wordml/symex" xmlns:wpg="http://schemas.microsoft.com/office/word/2010/wordprocessingGroup" xmlns:wpi="http://schemas.microsoft.com/office/word/2010/wordprocessingInk" xmlns:wne="http://schemas.microsoft.com/office/word/2006/wordml" xmlns:wps="http://schemas.microsoft.com/office/word/2010/wordprocessingShape" mc:Ignorable="w14 w15 w16se wp14">
   <w:tbl>
     <w:tblPr>
       <w:tblW w:w="5000" w:type="pct"/>
@@ -1089,8 +1955,8 @@
       <w:tblLook w:val="04A0" w:firstRow="1" w:lastRow="0" w:firstColumn="1" w:lastColumn="0" w:noHBand="0" w:noVBand="1"/>
     </w:tblPr>
     <w:tblGrid>
-      <w:gridCol w:w="6713"/>
-      <w:gridCol w:w="2877"/>
+      <w:gridCol w:w="6552"/>
+      <w:gridCol w:w="2808"/>
     </w:tblGrid>
     <w:tr>
       <w:tc>
@@ -1218,7 +2084,7 @@
 </file>
 
 <file path=word/header2.xml><?xml version="1.0" encoding="utf-8"?>
-<w:hdr xmlns:wpc="http://schemas.microsoft.com/office/word/2010/wordprocessingCanvas" xmlns:cx="http://schemas.microsoft.com/office/drawing/2014/chartex" xmlns:mc="http://schemas.openxmlformats.org/markup-compatibility/2006" xmlns:o="urn:schemas-microsoft-com:office:office" xmlns:r="http://schemas.openxmlformats.org/officeDocument/2006/relationships" xmlns:m="http://schemas.openxmlformats.org/officeDocument/2006/math" xmlns:v="urn:schemas-microsoft-com:vml" xmlns:wp14="http://schemas.microsoft.com/office/word/2010/wordprocessingDrawing" xmlns:wp="http://schemas.openxmlformats.org/drawingml/2006/wordprocessingDrawing" xmlns:w10="urn:schemas-microsoft-com:office:word" xmlns:w="http://schemas.openxmlformats.org/wordprocessingml/2006/main" xmlns:w14="http://schemas.microsoft.com/office/word/2010/wordml" xmlns:w15="http://schemas.microsoft.com/office/word/2012/wordml" xmlns:w16se="http://schemas.microsoft.com/office/word/2015/wordml/symex" xmlns:wpg="http://schemas.microsoft.com/office/word/2010/wordprocessingGroup" xmlns:wpi="http://schemas.microsoft.com/office/word/2010/wordprocessingInk" xmlns:wne="http://schemas.microsoft.com/office/word/2006/wordml" xmlns:wps="http://schemas.microsoft.com/office/word/2010/wordprocessingShape" mc:Ignorable="w14 w15 w16se wp14">
+<w:hdr xmlns:wpc="http://schemas.microsoft.com/office/word/2010/wordprocessingCanvas" xmlns:cx="http://schemas.microsoft.com/office/drawing/2014/chartex" xmlns:cx1="http://schemas.microsoft.com/office/drawing/2015/9/8/chartex" xmlns:cx2="http://schemas.microsoft.com/office/drawing/2015/10/21/chartex" xmlns:mc="http://schemas.openxmlformats.org/markup-compatibility/2006" xmlns:o="urn:schemas-microsoft-com:office:office" xmlns:r="http://schemas.openxmlformats.org/officeDocument/2006/relationships" xmlns:m="http://schemas.openxmlformats.org/officeDocument/2006/math" xmlns:v="urn:schemas-microsoft-com:vml" xmlns:wp14="http://schemas.microsoft.com/office/word/2010/wordprocessingDrawing" xmlns:wp="http://schemas.openxmlformats.org/drawingml/2006/wordprocessingDrawing" xmlns:w10="urn:schemas-microsoft-com:office:word" xmlns:w="http://schemas.openxmlformats.org/wordprocessingml/2006/main" xmlns:w14="http://schemas.microsoft.com/office/word/2010/wordml" xmlns:w15="http://schemas.microsoft.com/office/word/2012/wordml" xmlns:w16se="http://schemas.microsoft.com/office/word/2015/wordml/symex" xmlns:wpg="http://schemas.microsoft.com/office/word/2010/wordprocessingGroup" xmlns:wpi="http://schemas.microsoft.com/office/word/2010/wordprocessingInk" xmlns:wne="http://schemas.microsoft.com/office/word/2006/wordml" xmlns:wps="http://schemas.microsoft.com/office/word/2010/wordprocessingShape" mc:Ignorable="w14 w15 w16se wp14">
   <w:tbl>
     <w:tblPr>
       <w:tblW w:w="5000" w:type="pct"/>
@@ -1231,8 +2097,8 @@
       <w:tblLook w:val="04A0" w:firstRow="1" w:lastRow="0" w:firstColumn="1" w:lastColumn="0" w:noHBand="0" w:noVBand="1"/>
     </w:tblPr>
     <w:tblGrid>
-      <w:gridCol w:w="2877"/>
-      <w:gridCol w:w="6713"/>
+      <w:gridCol w:w="2808"/>
+      <w:gridCol w:w="6552"/>
     </w:tblGrid>
     <w:tr>
       <w:sdt>
@@ -1361,7 +2227,7 @@
 </file>
 
 <file path=word/numbering.xml><?xml version="1.0" encoding="utf-8"?>
-<w:numbering xmlns:wpc="http://schemas.microsoft.com/office/word/2010/wordprocessingCanvas" xmlns:cx="http://schemas.microsoft.com/office/drawing/2014/chartex" xmlns:mc="http://schemas.openxmlformats.org/markup-compatibility/2006" xmlns:o="urn:schemas-microsoft-com:office:office" xmlns:r="http://schemas.openxmlformats.org/officeDocument/2006/relationships" xmlns:m="http://schemas.openxmlformats.org/officeDocument/2006/math" xmlns:v="urn:schemas-microsoft-com:vml" xmlns:wp14="http://schemas.microsoft.com/office/word/2010/wordprocessingDrawing" xmlns:wp="http://schemas.openxmlformats.org/drawingml/2006/wordprocessingDrawing" xmlns:w10="urn:schemas-microsoft-com:office:word" xmlns:w="http://schemas.openxmlformats.org/wordprocessingml/2006/main" xmlns:w14="http://schemas.microsoft.com/office/word/2010/wordml" xmlns:w15="http://schemas.microsoft.com/office/word/2012/wordml" xmlns:w16se="http://schemas.microsoft.com/office/word/2015/wordml/symex" xmlns:wpg="http://schemas.microsoft.com/office/word/2010/wordprocessingGroup" xmlns:wpi="http://schemas.microsoft.com/office/word/2010/wordprocessingInk" xmlns:wne="http://schemas.microsoft.com/office/word/2006/wordml" xmlns:wps="http://schemas.microsoft.com/office/word/2010/wordprocessingShape" mc:Ignorable="w14 w15 w16se wp14">
+<w:numbering xmlns:wpc="http://schemas.microsoft.com/office/word/2010/wordprocessingCanvas" xmlns:cx="http://schemas.microsoft.com/office/drawing/2014/chartex" xmlns:cx1="http://schemas.microsoft.com/office/drawing/2015/9/8/chartex" xmlns:cx2="http://schemas.microsoft.com/office/drawing/2015/10/21/chartex" xmlns:mc="http://schemas.openxmlformats.org/markup-compatibility/2006" xmlns:o="urn:schemas-microsoft-com:office:office" xmlns:r="http://schemas.openxmlformats.org/officeDocument/2006/relationships" xmlns:m="http://schemas.openxmlformats.org/officeDocument/2006/math" xmlns:v="urn:schemas-microsoft-com:vml" xmlns:wp14="http://schemas.microsoft.com/office/word/2010/wordprocessingDrawing" xmlns:wp="http://schemas.openxmlformats.org/drawingml/2006/wordprocessingDrawing" xmlns:w10="urn:schemas-microsoft-com:office:word" xmlns:w="http://schemas.openxmlformats.org/wordprocessingml/2006/main" xmlns:w14="http://schemas.microsoft.com/office/word/2010/wordml" xmlns:w15="http://schemas.microsoft.com/office/word/2012/wordml" xmlns:w16se="http://schemas.microsoft.com/office/word/2015/wordml/symex" xmlns:wpg="http://schemas.microsoft.com/office/word/2010/wordprocessingGroup" xmlns:wpi="http://schemas.microsoft.com/office/word/2010/wordprocessingInk" xmlns:wne="http://schemas.microsoft.com/office/word/2006/wordml" xmlns:wps="http://schemas.microsoft.com/office/word/2010/wordprocessingShape" mc:Ignorable="w14 w15 w16se wp14">
   <w:abstractNum w:abstractNumId="0" w15:restartNumberingAfterBreak="0">
     <w:nsid w:val="0833490E"/>
     <w:multiLevelType w:val="hybridMultilevel"/>
@@ -1449,6 +2315,181 @@
     </w:lvl>
   </w:abstractNum>
   <w:abstractNum w:abstractNumId="1" w15:restartNumberingAfterBreak="0">
+    <w:nsid w:val="11B57219"/>
+    <w:multiLevelType w:val="hybridMultilevel"/>
+    <w:tmpl w:val="4B043C30"/>
+    <w:lvl w:ilvl="0" w:tplc="1009000F">
+      <w:start w:val="1"/>
+      <w:numFmt w:val="decimal"/>
+      <w:lvlText w:val="%1."/>
+      <w:lvlJc w:val="left"/>
+      <w:pPr>
+        <w:ind w:left="720" w:hanging="360"/>
+      </w:pPr>
+    </w:lvl>
+    <w:lvl w:ilvl="1" w:tplc="10090019" w:tentative="1">
+      <w:start w:val="1"/>
+      <w:numFmt w:val="lowerLetter"/>
+      <w:lvlText w:val="%2."/>
+      <w:lvlJc w:val="left"/>
+      <w:pPr>
+        <w:ind w:left="1440" w:hanging="360"/>
+      </w:pPr>
+    </w:lvl>
+    <w:lvl w:ilvl="2" w:tplc="1009001B" w:tentative="1">
+      <w:start w:val="1"/>
+      <w:numFmt w:val="lowerRoman"/>
+      <w:lvlText w:val="%3."/>
+      <w:lvlJc w:val="right"/>
+      <w:pPr>
+        <w:ind w:left="2160" w:hanging="180"/>
+      </w:pPr>
+    </w:lvl>
+    <w:lvl w:ilvl="3" w:tplc="1009000F" w:tentative="1">
+      <w:start w:val="1"/>
+      <w:numFmt w:val="decimal"/>
+      <w:lvlText w:val="%4."/>
+      <w:lvlJc w:val="left"/>
+      <w:pPr>
+        <w:ind w:left="2880" w:hanging="360"/>
+      </w:pPr>
+    </w:lvl>
+    <w:lvl w:ilvl="4" w:tplc="10090019" w:tentative="1">
+      <w:start w:val="1"/>
+      <w:numFmt w:val="lowerLetter"/>
+      <w:lvlText w:val="%5."/>
+      <w:lvlJc w:val="left"/>
+      <w:pPr>
+        <w:ind w:left="3600" w:hanging="360"/>
+      </w:pPr>
+    </w:lvl>
+    <w:lvl w:ilvl="5" w:tplc="1009001B" w:tentative="1">
+      <w:start w:val="1"/>
+      <w:numFmt w:val="lowerRoman"/>
+      <w:lvlText w:val="%6."/>
+      <w:lvlJc w:val="right"/>
+      <w:pPr>
+        <w:ind w:left="4320" w:hanging="180"/>
+      </w:pPr>
+    </w:lvl>
+    <w:lvl w:ilvl="6" w:tplc="1009000F" w:tentative="1">
+      <w:start w:val="1"/>
+      <w:numFmt w:val="decimal"/>
+      <w:lvlText w:val="%7."/>
+      <w:lvlJc w:val="left"/>
+      <w:pPr>
+        <w:ind w:left="5040" w:hanging="360"/>
+      </w:pPr>
+    </w:lvl>
+    <w:lvl w:ilvl="7" w:tplc="10090019" w:tentative="1">
+      <w:start w:val="1"/>
+      <w:numFmt w:val="lowerLetter"/>
+      <w:lvlText w:val="%8."/>
+      <w:lvlJc w:val="left"/>
+      <w:pPr>
+        <w:ind w:left="5760" w:hanging="360"/>
+      </w:pPr>
+    </w:lvl>
+    <w:lvl w:ilvl="8" w:tplc="1009001B" w:tentative="1">
+      <w:start w:val="1"/>
+      <w:numFmt w:val="lowerRoman"/>
+      <w:lvlText w:val="%9."/>
+      <w:lvlJc w:val="right"/>
+      <w:pPr>
+        <w:ind w:left="6480" w:hanging="180"/>
+      </w:pPr>
+    </w:lvl>
+  </w:abstractNum>
+  <w:abstractNum w:abstractNumId="2" w15:restartNumberingAfterBreak="0">
+    <w:nsid w:val="30E743EF"/>
+    <w:multiLevelType w:val="hybridMultilevel"/>
+    <w:tmpl w:val="BD9A48EE"/>
+    <w:lvl w:ilvl="0" w:tplc="04090011">
+      <w:start w:val="1"/>
+      <w:numFmt w:val="decimal"/>
+      <w:lvlText w:val="%1)"/>
+      <w:lvlJc w:val="left"/>
+      <w:pPr>
+        <w:ind w:left="720" w:hanging="360"/>
+      </w:pPr>
+      <w:rPr>
+        <w:rFonts w:hint="default"/>
+      </w:rPr>
+    </w:lvl>
+    <w:lvl w:ilvl="1" w:tplc="04090019" w:tentative="1">
+      <w:start w:val="1"/>
+      <w:numFmt w:val="lowerLetter"/>
+      <w:lvlText w:val="%2."/>
+      <w:lvlJc w:val="left"/>
+      <w:pPr>
+        <w:ind w:left="1440" w:hanging="360"/>
+      </w:pPr>
+    </w:lvl>
+    <w:lvl w:ilvl="2" w:tplc="0409001B" w:tentative="1">
+      <w:start w:val="1"/>
+      <w:numFmt w:val="lowerRoman"/>
+      <w:lvlText w:val="%3."/>
+      <w:lvlJc w:val="right"/>
+      <w:pPr>
+        <w:ind w:left="2160" w:hanging="180"/>
+      </w:pPr>
+    </w:lvl>
+    <w:lvl w:ilvl="3" w:tplc="0409000F" w:tentative="1">
+      <w:start w:val="1"/>
+      <w:numFmt w:val="decimal"/>
+      <w:lvlText w:val="%4."/>
+      <w:lvlJc w:val="left"/>
+      <w:pPr>
+        <w:ind w:left="2880" w:hanging="360"/>
+      </w:pPr>
+    </w:lvl>
+    <w:lvl w:ilvl="4" w:tplc="04090019" w:tentative="1">
+      <w:start w:val="1"/>
+      <w:numFmt w:val="lowerLetter"/>
+      <w:lvlText w:val="%5."/>
+      <w:lvlJc w:val="left"/>
+      <w:pPr>
+        <w:ind w:left="3600" w:hanging="360"/>
+      </w:pPr>
+    </w:lvl>
+    <w:lvl w:ilvl="5" w:tplc="0409001B" w:tentative="1">
+      <w:start w:val="1"/>
+      <w:numFmt w:val="lowerRoman"/>
+      <w:lvlText w:val="%6."/>
+      <w:lvlJc w:val="right"/>
+      <w:pPr>
+        <w:ind w:left="4320" w:hanging="180"/>
+      </w:pPr>
+    </w:lvl>
+    <w:lvl w:ilvl="6" w:tplc="0409000F" w:tentative="1">
+      <w:start w:val="1"/>
+      <w:numFmt w:val="decimal"/>
+      <w:lvlText w:val="%7."/>
+      <w:lvlJc w:val="left"/>
+      <w:pPr>
+        <w:ind w:left="5040" w:hanging="360"/>
+      </w:pPr>
+    </w:lvl>
+    <w:lvl w:ilvl="7" w:tplc="04090019" w:tentative="1">
+      <w:start w:val="1"/>
+      <w:numFmt w:val="lowerLetter"/>
+      <w:lvlText w:val="%8."/>
+      <w:lvlJc w:val="left"/>
+      <w:pPr>
+        <w:ind w:left="5760" w:hanging="360"/>
+      </w:pPr>
+    </w:lvl>
+    <w:lvl w:ilvl="8" w:tplc="0409001B" w:tentative="1">
+      <w:start w:val="1"/>
+      <w:numFmt w:val="lowerRoman"/>
+      <w:lvlText w:val="%9."/>
+      <w:lvlJc w:val="right"/>
+      <w:pPr>
+        <w:ind w:left="6480" w:hanging="180"/>
+      </w:pPr>
+    </w:lvl>
+  </w:abstractNum>
+  <w:abstractNum w:abstractNumId="3" w15:restartNumberingAfterBreak="0">
     <w:nsid w:val="33CB2C61"/>
     <w:multiLevelType w:val="hybridMultilevel"/>
     <w:tmpl w:val="864A45F4"/>
@@ -1534,7 +2575,7 @@
       </w:pPr>
     </w:lvl>
   </w:abstractNum>
-  <w:abstractNum w:abstractNumId="2" w15:restartNumberingAfterBreak="0">
+  <w:abstractNum w:abstractNumId="4" w15:restartNumberingAfterBreak="0">
     <w:nsid w:val="46266253"/>
     <w:multiLevelType w:val="hybridMultilevel"/>
     <w:tmpl w:val="B16C22A0"/>
@@ -1617,6 +2658,208 @@
       <w:lvlJc w:val="right"/>
       <w:pPr>
         <w:ind w:left="6480" w:hanging="180"/>
+      </w:pPr>
+    </w:lvl>
+  </w:abstractNum>
+  <w:abstractNum w:abstractNumId="5" w15:restartNumberingAfterBreak="0">
+    <w:nsid w:val="5FBB5035"/>
+    <w:multiLevelType w:val="hybridMultilevel"/>
+    <w:tmpl w:val="97984A18"/>
+    <w:lvl w:ilvl="0" w:tplc="10090001">
+      <w:start w:val="1"/>
+      <w:numFmt w:val="bullet"/>
+      <w:lvlText w:val=""/>
+      <w:lvlJc w:val="left"/>
+      <w:pPr>
+        <w:ind w:left="720" w:hanging="360"/>
+      </w:pPr>
+      <w:rPr>
+        <w:rFonts w:ascii="Symbol" w:hAnsi="Symbol" w:hint="default"/>
+      </w:rPr>
+    </w:lvl>
+    <w:lvl w:ilvl="1" w:tplc="10090003" w:tentative="1">
+      <w:start w:val="1"/>
+      <w:numFmt w:val="bullet"/>
+      <w:lvlText w:val="o"/>
+      <w:lvlJc w:val="left"/>
+      <w:pPr>
+        <w:ind w:left="1440" w:hanging="360"/>
+      </w:pPr>
+      <w:rPr>
+        <w:rFonts w:ascii="Courier New" w:hAnsi="Courier New" w:cs="Courier New" w:hint="default"/>
+      </w:rPr>
+    </w:lvl>
+    <w:lvl w:ilvl="2" w:tplc="10090005" w:tentative="1">
+      <w:start w:val="1"/>
+      <w:numFmt w:val="bullet"/>
+      <w:lvlText w:val=""/>
+      <w:lvlJc w:val="left"/>
+      <w:pPr>
+        <w:ind w:left="2160" w:hanging="360"/>
+      </w:pPr>
+      <w:rPr>
+        <w:rFonts w:ascii="Wingdings" w:hAnsi="Wingdings" w:hint="default"/>
+      </w:rPr>
+    </w:lvl>
+    <w:lvl w:ilvl="3" w:tplc="10090001" w:tentative="1">
+      <w:start w:val="1"/>
+      <w:numFmt w:val="bullet"/>
+      <w:lvlText w:val=""/>
+      <w:lvlJc w:val="left"/>
+      <w:pPr>
+        <w:ind w:left="2880" w:hanging="360"/>
+      </w:pPr>
+      <w:rPr>
+        <w:rFonts w:ascii="Symbol" w:hAnsi="Symbol" w:hint="default"/>
+      </w:rPr>
+    </w:lvl>
+    <w:lvl w:ilvl="4" w:tplc="10090003" w:tentative="1">
+      <w:start w:val="1"/>
+      <w:numFmt w:val="bullet"/>
+      <w:lvlText w:val="o"/>
+      <w:lvlJc w:val="left"/>
+      <w:pPr>
+        <w:ind w:left="3600" w:hanging="360"/>
+      </w:pPr>
+      <w:rPr>
+        <w:rFonts w:ascii="Courier New" w:hAnsi="Courier New" w:cs="Courier New" w:hint="default"/>
+      </w:rPr>
+    </w:lvl>
+    <w:lvl w:ilvl="5" w:tplc="10090005" w:tentative="1">
+      <w:start w:val="1"/>
+      <w:numFmt w:val="bullet"/>
+      <w:lvlText w:val=""/>
+      <w:lvlJc w:val="left"/>
+      <w:pPr>
+        <w:ind w:left="4320" w:hanging="360"/>
+      </w:pPr>
+      <w:rPr>
+        <w:rFonts w:ascii="Wingdings" w:hAnsi="Wingdings" w:hint="default"/>
+      </w:rPr>
+    </w:lvl>
+    <w:lvl w:ilvl="6" w:tplc="10090001" w:tentative="1">
+      <w:start w:val="1"/>
+      <w:numFmt w:val="bullet"/>
+      <w:lvlText w:val=""/>
+      <w:lvlJc w:val="left"/>
+      <w:pPr>
+        <w:ind w:left="5040" w:hanging="360"/>
+      </w:pPr>
+      <w:rPr>
+        <w:rFonts w:ascii="Symbol" w:hAnsi="Symbol" w:hint="default"/>
+      </w:rPr>
+    </w:lvl>
+    <w:lvl w:ilvl="7" w:tplc="10090003" w:tentative="1">
+      <w:start w:val="1"/>
+      <w:numFmt w:val="bullet"/>
+      <w:lvlText w:val="o"/>
+      <w:lvlJc w:val="left"/>
+      <w:pPr>
+        <w:ind w:left="5760" w:hanging="360"/>
+      </w:pPr>
+      <w:rPr>
+        <w:rFonts w:ascii="Courier New" w:hAnsi="Courier New" w:cs="Courier New" w:hint="default"/>
+      </w:rPr>
+    </w:lvl>
+    <w:lvl w:ilvl="8" w:tplc="10090005" w:tentative="1">
+      <w:start w:val="1"/>
+      <w:numFmt w:val="bullet"/>
+      <w:lvlText w:val=""/>
+      <w:lvlJc w:val="left"/>
+      <w:pPr>
+        <w:ind w:left="6480" w:hanging="360"/>
+      </w:pPr>
+      <w:rPr>
+        <w:rFonts w:ascii="Wingdings" w:hAnsi="Wingdings" w:hint="default"/>
+      </w:rPr>
+    </w:lvl>
+  </w:abstractNum>
+  <w:abstractNum w:abstractNumId="6" w15:restartNumberingAfterBreak="0">
+    <w:nsid w:val="63A62379"/>
+    <w:multiLevelType w:val="hybridMultilevel"/>
+    <w:tmpl w:val="178EE034"/>
+    <w:lvl w:ilvl="0" w:tplc="8B5A66DA">
+      <w:start w:val="1"/>
+      <w:numFmt w:val="decimal"/>
+      <w:lvlText w:val="%1."/>
+      <w:lvlJc w:val="left"/>
+      <w:pPr>
+        <w:ind w:left="1080" w:hanging="360"/>
+      </w:pPr>
+      <w:rPr>
+        <w:rFonts w:hint="default"/>
+      </w:rPr>
+    </w:lvl>
+    <w:lvl w:ilvl="1" w:tplc="04090019" w:tentative="1">
+      <w:start w:val="1"/>
+      <w:numFmt w:val="lowerLetter"/>
+      <w:lvlText w:val="%2."/>
+      <w:lvlJc w:val="left"/>
+      <w:pPr>
+        <w:ind w:left="1800" w:hanging="360"/>
+      </w:pPr>
+    </w:lvl>
+    <w:lvl w:ilvl="2" w:tplc="0409001B" w:tentative="1">
+      <w:start w:val="1"/>
+      <w:numFmt w:val="lowerRoman"/>
+      <w:lvlText w:val="%3."/>
+      <w:lvlJc w:val="right"/>
+      <w:pPr>
+        <w:ind w:left="2520" w:hanging="180"/>
+      </w:pPr>
+    </w:lvl>
+    <w:lvl w:ilvl="3" w:tplc="0409000F" w:tentative="1">
+      <w:start w:val="1"/>
+      <w:numFmt w:val="decimal"/>
+      <w:lvlText w:val="%4."/>
+      <w:lvlJc w:val="left"/>
+      <w:pPr>
+        <w:ind w:left="3240" w:hanging="360"/>
+      </w:pPr>
+    </w:lvl>
+    <w:lvl w:ilvl="4" w:tplc="04090019" w:tentative="1">
+      <w:start w:val="1"/>
+      <w:numFmt w:val="lowerLetter"/>
+      <w:lvlText w:val="%5."/>
+      <w:lvlJc w:val="left"/>
+      <w:pPr>
+        <w:ind w:left="3960" w:hanging="360"/>
+      </w:pPr>
+    </w:lvl>
+    <w:lvl w:ilvl="5" w:tplc="0409001B" w:tentative="1">
+      <w:start w:val="1"/>
+      <w:numFmt w:val="lowerRoman"/>
+      <w:lvlText w:val="%6."/>
+      <w:lvlJc w:val="right"/>
+      <w:pPr>
+        <w:ind w:left="4680" w:hanging="180"/>
+      </w:pPr>
+    </w:lvl>
+    <w:lvl w:ilvl="6" w:tplc="0409000F" w:tentative="1">
+      <w:start w:val="1"/>
+      <w:numFmt w:val="decimal"/>
+      <w:lvlText w:val="%7."/>
+      <w:lvlJc w:val="left"/>
+      <w:pPr>
+        <w:ind w:left="5400" w:hanging="360"/>
+      </w:pPr>
+    </w:lvl>
+    <w:lvl w:ilvl="7" w:tplc="04090019" w:tentative="1">
+      <w:start w:val="1"/>
+      <w:numFmt w:val="lowerLetter"/>
+      <w:lvlText w:val="%8."/>
+      <w:lvlJc w:val="left"/>
+      <w:pPr>
+        <w:ind w:left="6120" w:hanging="360"/>
+      </w:pPr>
+    </w:lvl>
+    <w:lvl w:ilvl="8" w:tplc="0409001B" w:tentative="1">
+      <w:start w:val="1"/>
+      <w:numFmt w:val="lowerRoman"/>
+      <w:lvlText w:val="%9."/>
+      <w:lvlJc w:val="right"/>
+      <w:pPr>
+        <w:ind w:left="6840" w:hanging="180"/>
       </w:pPr>
     </w:lvl>
   </w:abstractNum>
@@ -1624,10 +2867,22 @@
     <w:abstractNumId w:val="0"/>
   </w:num>
   <w:num w:numId="2">
+    <w:abstractNumId w:val="3"/>
+  </w:num>
+  <w:num w:numId="3">
+    <w:abstractNumId w:val="4"/>
+  </w:num>
+  <w:num w:numId="4">
+    <w:abstractNumId w:val="6"/>
+  </w:num>
+  <w:num w:numId="5">
+    <w:abstractNumId w:val="2"/>
+  </w:num>
+  <w:num w:numId="6">
     <w:abstractNumId w:val="1"/>
   </w:num>
-  <w:num w:numId="3">
-    <w:abstractNumId w:val="2"/>
+  <w:num w:numId="7">
+    <w:abstractNumId w:val="5"/>
   </w:num>
 </w:numbering>
 </file>
@@ -1649,7 +2904,7 @@
       </w:pPr>
     </w:pPrDefault>
   </w:docDefaults>
-  <w:latentStyles w:defLockedState="0" w:defUIPriority="99" w:defSemiHidden="0" w:defUnhideWhenUsed="0" w:defQFormat="0" w:count="371">
+  <w:latentStyles w:defLockedState="0" w:defUIPriority="99" w:defSemiHidden="0" w:defUnhideWhenUsed="0" w:defQFormat="0" w:count="372">
     <w:lsdException w:name="Normal" w:uiPriority="0" w:qFormat="1"/>
     <w:lsdException w:name="heading 1" w:uiPriority="9" w:qFormat="1"/>
     <w:lsdException w:name="heading 2" w:semiHidden="1" w:uiPriority="9" w:unhideWhenUsed="1" w:qFormat="1"/>
@@ -2021,6 +3276,7 @@
     <w:lsdException w:name="List Table 5 Dark Accent 6" w:uiPriority="50"/>
     <w:lsdException w:name="List Table 6 Colorful Accent 6" w:uiPriority="51"/>
     <w:lsdException w:name="List Table 7 Colorful Accent 6" w:uiPriority="52"/>
+    <w:lsdException w:name="Mention" w:semiHidden="1" w:unhideWhenUsed="1"/>
   </w:latentStyles>
   <w:style w:type="paragraph" w:default="1" w:styleId="Normal">
     <w:name w:val="Normal"/>
@@ -2511,7 +3767,7 @@
 </file>
 
 <file path=customXml/itemProps5.xml><?xml version="1.0" encoding="utf-8"?>
-<ds:datastoreItem xmlns:ds="http://schemas.openxmlformats.org/officeDocument/2006/customXml" ds:itemID="{01E38FE9-2202-47DC-BB72-B41C69AA3A3C}">
+<ds:datastoreItem xmlns:ds="http://schemas.openxmlformats.org/officeDocument/2006/customXml" ds:itemID="{A4965517-D7A6-4BC3-96B2-DC299BBE84FC}">
   <ds:schemaRefs>
     <ds:schemaRef ds:uri="http://schemas.openxmlformats.org/officeDocument/2006/bibliography"/>
   </ds:schemaRefs>

</xml_diff>